<commit_message>
Add a document and comment
</commit_message>
<xml_diff>
--- a/project.docx
+++ b/project.docx
@@ -214,15 +214,16 @@
       <w:r>
         <w:rPr>
           <w:rFonts w:ascii="Kalameh" w:hAnsi="Kalameh" w:cs="Kalameh"/>
+          <w:noProof/>
           <w:sz w:val="32"/>
           <w:szCs w:val="32"/>
           <w:rtl/>
           <w:lang w:bidi="fa-IR"/>
         </w:rPr>
         <w:drawing>
-          <wp:inline distT="0" distB="0" distL="0" distR="0" wp14:anchorId="4C8DC7C9" wp14:editId="763639BE">
+          <wp:inline distT="0" distB="0" distL="0" distR="0" wp14:anchorId="4C8DC7C9" wp14:editId="63DCE5B2">
             <wp:extent cx="5715495" cy="2293819"/>
-            <wp:effectExtent l="0" t="0" r="0" b="0"/>
+            <wp:effectExtent l="19050" t="19050" r="19050" b="11430"/>
             <wp:docPr id="2" name="Picture 2"/>
             <wp:cNvGraphicFramePr>
               <a:graphicFrameLocks xmlns:a="http://schemas.openxmlformats.org/drawingml/2006/main" noChangeAspect="1"/>
@@ -248,6 +249,11 @@
                     <a:prstGeom prst="rect">
                       <a:avLst/>
                     </a:prstGeom>
+                    <a:ln w="19050">
+                      <a:solidFill>
+                        <a:srgbClr val="FF0066"/>
+                      </a:solidFill>
+                    </a:ln>
                   </pic:spPr>
                 </pic:pic>
               </a:graphicData>
@@ -289,7 +295,7 @@
         <w:spacing w:line="360" w:lineRule="auto"/>
         <w:jc w:val="center"/>
         <w:rPr>
-          <w:rFonts w:ascii="IRANYekan" w:hAnsi="IRANYekan" w:cs="IRANYekan" w:hint="cs"/>
+          <w:rFonts w:ascii="IRANYekan" w:hAnsi="IRANYekan" w:cs="IRANYekan"/>
           <w:b/>
           <w:bCs/>
           <w:sz w:val="40"/>
@@ -303,15 +309,16 @@
           <w:rFonts w:ascii="IRANYekan" w:hAnsi="IRANYekan" w:cs="IRANYekan"/>
           <w:b/>
           <w:bCs/>
+          <w:noProof/>
           <w:sz w:val="40"/>
           <w:szCs w:val="40"/>
           <w:rtl/>
           <w:lang w:bidi="fa-IR"/>
         </w:rPr>
         <w:drawing>
-          <wp:inline distT="0" distB="0" distL="0" distR="0" wp14:anchorId="0327BF32" wp14:editId="2B509C01">
+          <wp:inline distT="0" distB="0" distL="0" distR="0" wp14:anchorId="0327BF32" wp14:editId="179B44C3">
             <wp:extent cx="4981489" cy="1963024"/>
-            <wp:effectExtent l="0" t="0" r="0" b="0"/>
+            <wp:effectExtent l="19050" t="19050" r="10160" b="18415"/>
             <wp:docPr id="4" name="Picture 4"/>
             <wp:cNvGraphicFramePr>
               <a:graphicFrameLocks xmlns:a="http://schemas.openxmlformats.org/drawingml/2006/main" noChangeAspect="1"/>
@@ -337,6 +344,11 @@
                     <a:prstGeom prst="rect">
                       <a:avLst/>
                     </a:prstGeom>
+                    <a:ln w="19050">
+                      <a:solidFill>
+                        <a:srgbClr val="FF0066"/>
+                      </a:solidFill>
+                    </a:ln>
                   </pic:spPr>
                 </pic:pic>
               </a:graphicData>
@@ -389,15 +401,16 @@
       <w:r>
         <w:rPr>
           <w:rFonts w:ascii="IRANYekan" w:hAnsi="IRANYekan" w:cs="IRANYekan"/>
+          <w:noProof/>
           <w:sz w:val="28"/>
           <w:szCs w:val="28"/>
           <w:rtl/>
           <w:lang w:bidi="fa-IR"/>
         </w:rPr>
         <w:drawing>
-          <wp:inline distT="0" distB="0" distL="0" distR="0" wp14:anchorId="6627921D" wp14:editId="5EBE8447">
+          <wp:inline distT="0" distB="0" distL="0" distR="0" wp14:anchorId="6627921D" wp14:editId="31EA9B2B">
             <wp:extent cx="4563122" cy="2922727"/>
-            <wp:effectExtent l="0" t="0" r="0" b="0"/>
+            <wp:effectExtent l="19050" t="19050" r="8890" b="11430"/>
             <wp:docPr id="7" name="Picture 7"/>
             <wp:cNvGraphicFramePr>
               <a:graphicFrameLocks xmlns:a="http://schemas.openxmlformats.org/drawingml/2006/main" noChangeAspect="1"/>
@@ -423,6 +436,11 @@
                     <a:prstGeom prst="rect">
                       <a:avLst/>
                     </a:prstGeom>
+                    <a:ln w="19050">
+                      <a:solidFill>
+                        <a:srgbClr val="FF0066"/>
+                      </a:solidFill>
+                    </a:ln>
                   </pic:spPr>
                 </pic:pic>
               </a:graphicData>
@@ -433,6 +451,27 @@
     </w:p>
     <w:p>
       <w:pPr>
+        <w:rPr>
+          <w:rFonts w:ascii="IRANYekan" w:hAnsi="IRANYekan" w:cs="IRANYekan"/>
+          <w:sz w:val="28"/>
+          <w:szCs w:val="28"/>
+          <w:rtl/>
+          <w:lang w:bidi="fa-IR"/>
+        </w:rPr>
+      </w:pPr>
+      <w:r>
+        <w:rPr>
+          <w:rFonts w:ascii="IRANYekan" w:hAnsi="IRANYekan" w:cs="IRANYekan"/>
+          <w:sz w:val="28"/>
+          <w:szCs w:val="28"/>
+          <w:rtl/>
+          <w:lang w:bidi="fa-IR"/>
+        </w:rPr>
+        <w:br w:type="page"/>
+      </w:r>
+    </w:p>
+    <w:p>
+      <w:pPr>
         <w:pStyle w:val="ListParagraph"/>
         <w:numPr>
           <w:ilvl w:val="0"/>
@@ -456,27 +495,8 @@
           <w:rtl/>
           <w:lang w:bidi="fa-IR"/>
         </w:rPr>
+        <w:lastRenderedPageBreak/>
         <w:t>جایگزین کردن هر شخص پس از اتمام زمان غذا خوردن با شخص بعدی</w:t>
-      </w:r>
-    </w:p>
-    <w:p>
-      <w:pPr>
-        <w:rPr>
-          <w:rFonts w:ascii="IRANYekan" w:hAnsi="IRANYekan" w:cs="IRANYekan"/>
-          <w:sz w:val="28"/>
-          <w:szCs w:val="28"/>
-          <w:lang w:bidi="fa-IR"/>
-        </w:rPr>
-      </w:pPr>
-      <w:r>
-        <w:rPr>
-          <w:rFonts w:ascii="IRANYekan" w:hAnsi="IRANYekan" w:cs="IRANYekan"/>
-          <w:sz w:val="28"/>
-          <w:szCs w:val="28"/>
-          <w:rtl/>
-          <w:lang w:bidi="fa-IR"/>
-        </w:rPr>
-        <w:br w:type="page"/>
       </w:r>
     </w:p>
     <w:p>
@@ -484,7 +504,7 @@
         <w:pStyle w:val="ListParagraph"/>
         <w:numPr>
           <w:ilvl w:val="0"/>
-          <w:numId w:val="2"/>
+          <w:numId w:val="8"/>
         </w:numPr>
         <w:bidi/>
         <w:spacing w:line="360" w:lineRule="auto"/>
@@ -503,7 +523,6 @@
           <w:rtl/>
           <w:lang w:bidi="fa-IR"/>
         </w:rPr>
-        <w:lastRenderedPageBreak/>
         <w:t>نشان دادن وضعیت میزها</w:t>
       </w:r>
     </w:p>
@@ -523,15 +542,16 @@
       <w:r>
         <w:rPr>
           <w:rFonts w:ascii="IRANYekan" w:hAnsi="IRANYekan" w:cs="IRANYekan"/>
+          <w:noProof/>
           <w:sz w:val="28"/>
           <w:szCs w:val="28"/>
           <w:rtl/>
           <w:lang w:bidi="fa-IR"/>
         </w:rPr>
         <w:drawing>
-          <wp:inline distT="0" distB="0" distL="0" distR="0" wp14:anchorId="7EAE529D" wp14:editId="56A9A31A">
+          <wp:inline distT="0" distB="0" distL="0" distR="0" wp14:anchorId="7EAE529D" wp14:editId="6B781CC6">
             <wp:extent cx="5482974" cy="5792667"/>
-            <wp:effectExtent l="0" t="0" r="3810" b="0"/>
+            <wp:effectExtent l="19050" t="19050" r="22860" b="17780"/>
             <wp:docPr id="9" name="Picture 9"/>
             <wp:cNvGraphicFramePr>
               <a:graphicFrameLocks xmlns:a="http://schemas.openxmlformats.org/drawingml/2006/main" noChangeAspect="1"/>
@@ -557,6 +577,11 @@
                     <a:prstGeom prst="rect">
                       <a:avLst/>
                     </a:prstGeom>
+                    <a:ln w="19050">
+                      <a:solidFill>
+                        <a:srgbClr val="FF0066"/>
+                      </a:solidFill>
+                    </a:ln>
                   </pic:spPr>
                 </pic:pic>
               </a:graphicData>
@@ -567,6 +592,7 @@
     </w:p>
     <w:p>
       <w:pPr>
+        <w:spacing w:line="360" w:lineRule="auto"/>
         <w:rPr>
           <w:rFonts w:ascii="IRANYekan" w:hAnsi="IRANYekan" w:cs="IRANYekan"/>
           <w:sz w:val="28"/>
@@ -650,15 +676,16 @@
       <w:r>
         <w:rPr>
           <w:rFonts w:ascii="IRANYekan" w:hAnsi="IRANYekan" w:cs="IRANYekan"/>
+          <w:noProof/>
           <w:sz w:val="28"/>
           <w:szCs w:val="28"/>
           <w:rtl/>
           <w:lang w:bidi="fa-IR"/>
         </w:rPr>
         <w:drawing>
-          <wp:inline distT="0" distB="0" distL="0" distR="0" wp14:anchorId="3013D8E2" wp14:editId="6AB08F82">
+          <wp:inline distT="0" distB="0" distL="0" distR="0" wp14:anchorId="3013D8E2" wp14:editId="48C20975">
             <wp:extent cx="5467541" cy="2869035"/>
-            <wp:effectExtent l="0" t="0" r="0" b="7620"/>
+            <wp:effectExtent l="19050" t="19050" r="19050" b="26670"/>
             <wp:docPr id="8" name="Picture 8"/>
             <wp:cNvGraphicFramePr>
               <a:graphicFrameLocks xmlns:a="http://schemas.openxmlformats.org/drawingml/2006/main" noChangeAspect="1"/>
@@ -684,6 +711,11 @@
                     <a:prstGeom prst="rect">
                       <a:avLst/>
                     </a:prstGeom>
+                    <a:ln w="19050">
+                      <a:solidFill>
+                        <a:srgbClr val="FF0066"/>
+                      </a:solidFill>
+                    </a:ln>
                   </pic:spPr>
                 </pic:pic>
               </a:graphicData>
@@ -694,10 +726,8 @@
     </w:p>
     <w:p>
       <w:pPr>
-        <w:pStyle w:val="ListParagraph"/>
         <w:bidi/>
         <w:spacing w:line="360" w:lineRule="auto"/>
-        <w:ind w:left="360"/>
         <w:rPr>
           <w:rFonts w:ascii="IRANYekan" w:hAnsi="IRANYekan" w:cs="IRANYekan"/>
           <w:b/>
@@ -746,6 +776,7 @@
       <w:r>
         <w:rPr>
           <w:rFonts w:ascii="IRANYekan" w:hAnsi="IRANYekan" w:cs="IRANYekan"/>
+          <w:color w:val="00B0F0"/>
           <w:lang w:bidi="fa-IR"/>
         </w:rPr>
         <w:t>start</w:t>
@@ -966,6 +997,7 @@
       <w:r>
         <w:rPr>
           <w:rFonts w:ascii="IRANYekan" w:eastAsiaTheme="minorEastAsia" w:hAnsi="IRANYekan" w:cs="IRANYekan"/>
+          <w:color w:val="00B0F0"/>
           <w:sz w:val="24"/>
           <w:szCs w:val="24"/>
           <w:lang w:bidi="fa-IR"/>
@@ -1233,16 +1265,7 @@
               <w:szCs w:val="24"/>
               <w:lang w:bidi="fa-IR"/>
             </w:rPr>
-            <m:t>+</m:t>
-          </m:r>
-          <m:r>
-            <w:rPr>
-              <w:rFonts w:ascii="Cambria Math" w:eastAsiaTheme="minorEastAsia" w:hAnsi="Cambria Math" w:cs="IRANYekan"/>
-              <w:sz w:val="24"/>
-              <w:szCs w:val="24"/>
-              <w:lang w:bidi="fa-IR"/>
-            </w:rPr>
-            <m:t>O</m:t>
+            <m:t>+O</m:t>
           </m:r>
           <m:d>
             <m:dPr>
@@ -1370,6 +1393,7 @@
         <w:rPr>
           <w:rFonts w:ascii="IRANYekan" w:eastAsiaTheme="minorEastAsia" w:hAnsi="IRANYekan" w:cs="IRANYekan"/>
           <w:iCs/>
+          <w:color w:val="00B0F0"/>
           <w:sz w:val="24"/>
           <w:szCs w:val="24"/>
           <w:lang w:bidi="fa-IR"/>
@@ -1380,6 +1404,7 @@
         <w:rPr>
           <w:rFonts w:ascii="IRANYekan" w:eastAsiaTheme="minorEastAsia" w:hAnsi="IRANYekan" w:cs="IRANYekan" w:hint="cs"/>
           <w:iCs/>
+          <w:color w:val="00B0F0"/>
           <w:sz w:val="24"/>
           <w:szCs w:val="24"/>
           <w:rtl/>
@@ -1387,21 +1412,12 @@
         </w:rPr>
         <w:t xml:space="preserve"> -&gt;</w:t>
       </w:r>
+      <w:proofErr w:type="spellStart"/>
       <w:r>
         <w:rPr>
           <w:rFonts w:ascii="IRANYekan" w:eastAsiaTheme="minorEastAsia" w:hAnsi="IRANYekan" w:cs="IRANYekan"/>
           <w:iCs/>
-          <w:sz w:val="24"/>
-          <w:szCs w:val="24"/>
-          <w:lang w:bidi="fa-IR"/>
-        </w:rPr>
-        <w:t xml:space="preserve"> </w:t>
-      </w:r>
-      <w:proofErr w:type="spellStart"/>
-      <w:r>
-        <w:rPr>
-          <w:rFonts w:ascii="IRANYekan" w:eastAsiaTheme="minorEastAsia" w:hAnsi="IRANYekan" w:cs="IRANYekan"/>
-          <w:iCs/>
+          <w:color w:val="00B0F0"/>
           <w:sz w:val="24"/>
           <w:szCs w:val="24"/>
           <w:lang w:bidi="fa-IR"/>
@@ -1586,15 +1602,16 @@
           <w:rFonts w:ascii="IRANYekan" w:hAnsi="IRANYekan" w:cs="IRANYekan"/>
           <w:b/>
           <w:bCs/>
+          <w:noProof/>
           <w:sz w:val="40"/>
           <w:szCs w:val="40"/>
           <w:rtl/>
           <w:lang w:bidi="fa-IR"/>
         </w:rPr>
         <w:drawing>
-          <wp:inline distT="0" distB="0" distL="0" distR="0" wp14:anchorId="35D3A35E" wp14:editId="42D5FC0F">
+          <wp:inline distT="0" distB="0" distL="0" distR="0" wp14:anchorId="35D3A35E" wp14:editId="20C9D2E3">
             <wp:extent cx="5553240" cy="3942445"/>
-            <wp:effectExtent l="0" t="0" r="0" b="1270"/>
+            <wp:effectExtent l="19050" t="19050" r="9525" b="20320"/>
             <wp:docPr id="10" name="Picture 10"/>
             <wp:cNvGraphicFramePr>
               <a:graphicFrameLocks xmlns:a="http://schemas.openxmlformats.org/drawingml/2006/main" noChangeAspect="1"/>
@@ -1620,6 +1637,11 @@
                     <a:prstGeom prst="rect">
                       <a:avLst/>
                     </a:prstGeom>
+                    <a:ln w="19050">
+                      <a:solidFill>
+                        <a:srgbClr val="FF0066"/>
+                      </a:solidFill>
+                    </a:ln>
                   </pic:spPr>
                 </pic:pic>
               </a:graphicData>
@@ -1678,15 +1700,16 @@
           <w:rFonts w:ascii="IRANYekan" w:hAnsi="IRANYekan" w:cs="IRANYekan"/>
           <w:b/>
           <w:bCs/>
+          <w:noProof/>
           <w:sz w:val="28"/>
           <w:szCs w:val="28"/>
           <w:rtl/>
           <w:lang w:bidi="fa-IR"/>
         </w:rPr>
         <w:drawing>
-          <wp:inline distT="0" distB="0" distL="0" distR="0" wp14:anchorId="36254E4D" wp14:editId="5039C37A">
+          <wp:inline distT="0" distB="0" distL="0" distR="0" wp14:anchorId="36254E4D" wp14:editId="143E04D3">
             <wp:extent cx="2362405" cy="1760373"/>
-            <wp:effectExtent l="0" t="0" r="0" b="0"/>
+            <wp:effectExtent l="19050" t="19050" r="19050" b="11430"/>
             <wp:docPr id="12" name="Picture 12"/>
             <wp:cNvGraphicFramePr>
               <a:graphicFrameLocks xmlns:a="http://schemas.openxmlformats.org/drawingml/2006/main" noChangeAspect="1"/>
@@ -1712,6 +1735,11 @@
                     <a:prstGeom prst="rect">
                       <a:avLst/>
                     </a:prstGeom>
+                    <a:ln w="19050">
+                      <a:solidFill>
+                        <a:srgbClr val="FF0066"/>
+                      </a:solidFill>
+                    </a:ln>
                   </pic:spPr>
                 </pic:pic>
               </a:graphicData>
@@ -1814,15 +1842,16 @@
           <w:rFonts w:ascii="IRANYekan" w:hAnsi="IRANYekan" w:cs="IRANYekan"/>
           <w:b/>
           <w:bCs/>
+          <w:noProof/>
           <w:sz w:val="28"/>
           <w:szCs w:val="28"/>
           <w:rtl/>
           <w:lang w:bidi="fa-IR"/>
         </w:rPr>
         <w:drawing>
-          <wp:inline distT="0" distB="0" distL="0" distR="0" wp14:anchorId="74227431" wp14:editId="68D0685F">
+          <wp:inline distT="0" distB="0" distL="0" distR="0" wp14:anchorId="74227431" wp14:editId="7DDA0B35">
             <wp:extent cx="5182049" cy="1447925"/>
-            <wp:effectExtent l="0" t="0" r="0" b="0"/>
+            <wp:effectExtent l="19050" t="19050" r="19050" b="19050"/>
             <wp:docPr id="14" name="Picture 14"/>
             <wp:cNvGraphicFramePr>
               <a:graphicFrameLocks xmlns:a="http://schemas.openxmlformats.org/drawingml/2006/main" noChangeAspect="1"/>
@@ -1848,6 +1877,11 @@
                     <a:prstGeom prst="rect">
                       <a:avLst/>
                     </a:prstGeom>
+                    <a:ln w="19050">
+                      <a:solidFill>
+                        <a:srgbClr val="FF0066"/>
+                      </a:solidFill>
+                    </a:ln>
                   </pic:spPr>
                 </pic:pic>
               </a:graphicData>
@@ -1924,15 +1958,16 @@
           <w:rFonts w:ascii="IRANYekan" w:hAnsi="IRANYekan" w:cs="IRANYekan"/>
           <w:b/>
           <w:bCs/>
+          <w:noProof/>
           <w:sz w:val="28"/>
           <w:szCs w:val="28"/>
           <w:rtl/>
           <w:lang w:bidi="fa-IR"/>
         </w:rPr>
         <w:drawing>
-          <wp:inline distT="0" distB="0" distL="0" distR="0" wp14:anchorId="52336260" wp14:editId="1851EAB9">
+          <wp:inline distT="0" distB="0" distL="0" distR="0" wp14:anchorId="52336260" wp14:editId="4FB3494C">
             <wp:extent cx="2872989" cy="1676545"/>
-            <wp:effectExtent l="0" t="0" r="3810" b="0"/>
+            <wp:effectExtent l="19050" t="19050" r="22860" b="19050"/>
             <wp:docPr id="15" name="Picture 15"/>
             <wp:cNvGraphicFramePr>
               <a:graphicFrameLocks xmlns:a="http://schemas.openxmlformats.org/drawingml/2006/main" noChangeAspect="1"/>
@@ -1958,6 +1993,11 @@
                     <a:prstGeom prst="rect">
                       <a:avLst/>
                     </a:prstGeom>
+                    <a:ln w="19050">
+                      <a:solidFill>
+                        <a:srgbClr val="FF0066"/>
+                      </a:solidFill>
+                    </a:ln>
                   </pic:spPr>
                 </pic:pic>
               </a:graphicData>
@@ -1976,15 +2016,16 @@
           <w:rFonts w:ascii="IRANYekan" w:hAnsi="IRANYekan" w:cs="IRANYekan"/>
           <w:b/>
           <w:bCs/>
+          <w:noProof/>
           <w:sz w:val="28"/>
           <w:szCs w:val="28"/>
           <w:rtl/>
           <w:lang w:bidi="fa-IR"/>
         </w:rPr>
         <w:drawing>
-          <wp:inline distT="0" distB="0" distL="0" distR="0" wp14:anchorId="56CC40FF" wp14:editId="4EC0B05C">
+          <wp:inline distT="0" distB="0" distL="0" distR="0" wp14:anchorId="56CC40FF" wp14:editId="3C638BAB">
             <wp:extent cx="2304525" cy="1687086"/>
-            <wp:effectExtent l="0" t="0" r="635" b="8890"/>
+            <wp:effectExtent l="19050" t="19050" r="19685" b="27940"/>
             <wp:docPr id="16" name="Picture 16"/>
             <wp:cNvGraphicFramePr>
               <a:graphicFrameLocks xmlns:a="http://schemas.openxmlformats.org/drawingml/2006/main" noChangeAspect="1"/>
@@ -2010,6 +2051,11 @@
                     <a:prstGeom prst="rect">
                       <a:avLst/>
                     </a:prstGeom>
+                    <a:ln w="19050">
+                      <a:solidFill>
+                        <a:srgbClr val="FF0066"/>
+                      </a:solidFill>
+                    </a:ln>
                   </pic:spPr>
                 </pic:pic>
               </a:graphicData>
@@ -2068,15 +2114,16 @@
           <w:rFonts w:ascii="IRANYekan" w:hAnsi="IRANYekan" w:cs="IRANYekan"/>
           <w:b/>
           <w:bCs/>
+          <w:noProof/>
           <w:sz w:val="28"/>
           <w:szCs w:val="28"/>
           <w:rtl/>
           <w:lang w:bidi="fa-IR"/>
         </w:rPr>
         <w:drawing>
-          <wp:inline distT="0" distB="0" distL="0" distR="0" wp14:anchorId="57332631" wp14:editId="6DFDA121">
+          <wp:inline distT="0" distB="0" distL="0" distR="0" wp14:anchorId="57332631" wp14:editId="6B4ACD87">
             <wp:extent cx="1571397" cy="604383"/>
-            <wp:effectExtent l="0" t="0" r="0" b="5715"/>
+            <wp:effectExtent l="19050" t="19050" r="10160" b="24765"/>
             <wp:docPr id="17" name="Picture 17"/>
             <wp:cNvGraphicFramePr>
               <a:graphicFrameLocks xmlns:a="http://schemas.openxmlformats.org/drawingml/2006/main" noChangeAspect="1"/>
@@ -2102,6 +2149,11 @@
                     <a:prstGeom prst="rect">
                       <a:avLst/>
                     </a:prstGeom>
+                    <a:ln w="19050">
+                      <a:solidFill>
+                        <a:srgbClr val="FF0066"/>
+                      </a:solidFill>
+                    </a:ln>
                   </pic:spPr>
                 </pic:pic>
               </a:graphicData>
@@ -2114,15 +2166,16 @@
           <w:rFonts w:ascii="IRANYekan" w:hAnsi="IRANYekan" w:cs="IRANYekan"/>
           <w:b/>
           <w:bCs/>
+          <w:noProof/>
           <w:sz w:val="28"/>
           <w:szCs w:val="28"/>
           <w:rtl/>
           <w:lang w:bidi="fa-IR"/>
         </w:rPr>
         <w:drawing>
-          <wp:inline distT="0" distB="0" distL="0" distR="0" wp14:anchorId="5DE6FF08" wp14:editId="727C00E1">
+          <wp:inline distT="0" distB="0" distL="0" distR="0" wp14:anchorId="5DE6FF08" wp14:editId="6F7AF2F2">
             <wp:extent cx="1543576" cy="612397"/>
-            <wp:effectExtent l="0" t="0" r="0" b="0"/>
+            <wp:effectExtent l="19050" t="19050" r="19050" b="16510"/>
             <wp:docPr id="18" name="Picture 18"/>
             <wp:cNvGraphicFramePr>
               <a:graphicFrameLocks xmlns:a="http://schemas.openxmlformats.org/drawingml/2006/main" noChangeAspect="1"/>
@@ -2148,6 +2201,11 @@
                     <a:prstGeom prst="rect">
                       <a:avLst/>
                     </a:prstGeom>
+                    <a:ln w="19050">
+                      <a:solidFill>
+                        <a:srgbClr val="FF0066"/>
+                      </a:solidFill>
+                    </a:ln>
                   </pic:spPr>
                 </pic:pic>
               </a:graphicData>
@@ -2205,15 +2263,16 @@
           <w:rFonts w:ascii="IRANYekan" w:hAnsi="IRANYekan" w:cs="IRANYekan"/>
           <w:b/>
           <w:bCs/>
+          <w:noProof/>
           <w:sz w:val="40"/>
           <w:szCs w:val="40"/>
           <w:rtl/>
           <w:lang w:bidi="fa-IR"/>
         </w:rPr>
         <w:drawing>
-          <wp:inline distT="0" distB="0" distL="0" distR="0" wp14:anchorId="6EE8ED40" wp14:editId="78E2A43C">
+          <wp:inline distT="0" distB="0" distL="0" distR="0" wp14:anchorId="6EE8ED40" wp14:editId="024EB805">
             <wp:extent cx="4397121" cy="883997"/>
-            <wp:effectExtent l="0" t="0" r="3810" b="0"/>
+            <wp:effectExtent l="19050" t="19050" r="22860" b="11430"/>
             <wp:docPr id="19" name="Picture 19"/>
             <wp:cNvGraphicFramePr>
               <a:graphicFrameLocks xmlns:a="http://schemas.openxmlformats.org/drawingml/2006/main" noChangeAspect="1"/>
@@ -2239,6 +2298,11 @@
                     <a:prstGeom prst="rect">
                       <a:avLst/>
                     </a:prstGeom>
+                    <a:ln w="19050">
+                      <a:solidFill>
+                        <a:srgbClr val="FF0066"/>
+                      </a:solidFill>
+                    </a:ln>
                   </pic:spPr>
                 </pic:pic>
               </a:graphicData>
@@ -2311,6 +2375,93 @@
         <w:spacing w:line="360" w:lineRule="auto"/>
         <w:rPr>
           <w:rFonts w:ascii="IRANYekan" w:hAnsi="IRANYekan" w:cs="IRANYekan"/>
+          <w:lang w:bidi="fa-IR"/>
+        </w:rPr>
+      </w:pPr>
+      <w:r>
+        <w:rPr>
+          <w:rFonts w:ascii="IRANYekan" w:hAnsi="IRANYekan" w:cs="IRANYekan" w:hint="cs"/>
+          <w:rtl/>
+          <w:lang w:bidi="fa-IR"/>
+        </w:rPr>
+        <w:t xml:space="preserve">تابع </w:t>
+      </w:r>
+      <w:r>
+        <w:rPr>
+          <w:rFonts w:ascii="IRANYekan" w:hAnsi="IRANYekan" w:cs="IRANYekan"/>
+          <w:color w:val="00B0F0"/>
+          <w:lang w:bidi="fa-IR"/>
+        </w:rPr>
+        <w:t>initialize</w:t>
+      </w:r>
+      <w:r>
+        <w:rPr>
+          <w:rFonts w:ascii="IRANYekan" w:hAnsi="IRANYekan" w:cs="IRANYekan" w:hint="cs"/>
+          <w:rtl/>
+          <w:lang w:bidi="fa-IR"/>
+        </w:rPr>
+        <w:t>:</w:t>
+      </w:r>
+      <m:oMath>
+        <m:r>
+          <w:rPr>
+            <w:rFonts w:ascii="Cambria Math" w:hAnsi="Cambria Math" w:cs="IRANYekan"/>
+            <w:lang w:bidi="fa-IR"/>
+          </w:rPr>
+          <m:t>O</m:t>
+        </m:r>
+        <m:d>
+          <m:dPr>
+            <m:ctrlPr>
+              <w:rPr>
+                <w:rFonts w:ascii="Cambria Math" w:hAnsi="Cambria Math" w:cs="IRANYekan"/>
+                <w:i/>
+                <w:lang w:bidi="fa-IR"/>
+              </w:rPr>
+            </m:ctrlPr>
+          </m:dPr>
+          <m:e>
+            <m:sSup>
+              <m:sSupPr>
+                <m:ctrlPr>
+                  <w:rPr>
+                    <w:rFonts w:ascii="Cambria Math" w:hAnsi="Cambria Math" w:cs="IRANYekan"/>
+                    <w:i/>
+                    <w:lang w:bidi="fa-IR"/>
+                  </w:rPr>
+                </m:ctrlPr>
+              </m:sSupPr>
+              <m:e>
+                <m:r>
+                  <w:rPr>
+                    <w:rFonts w:ascii="Cambria Math" w:hAnsi="Cambria Math" w:cs="IRANYekan"/>
+                    <w:lang w:bidi="fa-IR"/>
+                  </w:rPr>
+                  <m:t>n</m:t>
+                </m:r>
+              </m:e>
+              <m:sup>
+                <m:r>
+                  <w:rPr>
+                    <w:rFonts w:ascii="Cambria Math" w:hAnsi="Cambria Math" w:cs="IRANYekan"/>
+                    <w:lang w:bidi="fa-IR"/>
+                  </w:rPr>
+                  <m:t>2</m:t>
+                </m:r>
+              </m:sup>
+            </m:sSup>
+          </m:e>
+        </m:d>
+      </m:oMath>
+    </w:p>
+    <w:p>
+      <w:pPr>
+        <w:pStyle w:val="ListParagraph"/>
+        <w:bidi/>
+        <w:spacing w:line="360" w:lineRule="auto"/>
+        <w:ind w:left="360"/>
+        <w:rPr>
+          <w:rFonts w:ascii="IRANYekan" w:hAnsi="IRANYekan" w:cs="IRANYekan"/>
           <w:b/>
           <w:bCs/>
           <w:lang w:bidi="fa-IR"/>
@@ -2319,7 +2470,13 @@
     </w:p>
     <w:p>
       <w:pPr>
-        <w:bidi/>
+        <w:pStyle w:val="ListParagraph"/>
+        <w:numPr>
+          <w:ilvl w:val="0"/>
+          <w:numId w:val="3"/>
+        </w:numPr>
+        <w:bidi/>
+        <w:spacing w:line="360" w:lineRule="auto"/>
         <w:rPr>
           <w:rFonts w:ascii="IRANYekan" w:eastAsiaTheme="minorEastAsia" w:hAnsi="IRANYekan" w:cs="IRANYekan"/>
           <w:sz w:val="24"/>
@@ -2327,9 +2484,1289 @@
           <w:lang w:bidi="fa-IR"/>
         </w:rPr>
       </w:pPr>
+      <w:r>
+        <w:rPr>
+          <w:rFonts w:ascii="IRANYekan" w:eastAsiaTheme="minorEastAsia" w:hAnsi="IRANYekan" w:cs="IRANYekan" w:hint="cs"/>
+          <w:sz w:val="24"/>
+          <w:szCs w:val="24"/>
+          <w:rtl/>
+          <w:lang w:bidi="fa-IR"/>
+        </w:rPr>
+        <w:t xml:space="preserve">تابع </w:t>
+      </w:r>
+      <w:r>
+        <w:rPr>
+          <w:rFonts w:ascii="IRANYekan" w:eastAsiaTheme="minorEastAsia" w:hAnsi="IRANYekan" w:cs="IRANYekan"/>
+          <w:color w:val="00B0F0"/>
+          <w:sz w:val="24"/>
+          <w:szCs w:val="24"/>
+          <w:lang w:bidi="fa-IR"/>
+        </w:rPr>
+        <w:t>main</w:t>
+      </w:r>
+      <w:r>
+        <w:rPr>
+          <w:rFonts w:ascii="IRANYekan" w:eastAsiaTheme="minorEastAsia" w:hAnsi="IRANYekan" w:cs="IRANYekan" w:hint="cs"/>
+          <w:sz w:val="24"/>
+          <w:szCs w:val="24"/>
+          <w:rtl/>
+          <w:lang w:bidi="fa-IR"/>
+        </w:rPr>
+        <w:t>:</w:t>
+      </w:r>
+    </w:p>
+    <w:p>
+      <w:pPr>
+        <w:pStyle w:val="ListParagraph"/>
+        <w:numPr>
+          <w:ilvl w:val="0"/>
+          <w:numId w:val="7"/>
+        </w:numPr>
+        <w:bidi/>
+        <w:spacing w:line="360" w:lineRule="auto"/>
+        <w:rPr>
+          <w:rFonts w:ascii="IRANYekan" w:eastAsiaTheme="minorEastAsia" w:hAnsi="IRANYekan" w:cs="IRANYekan"/>
+          <w:lang w:bidi="fa-IR"/>
+        </w:rPr>
+      </w:pPr>
+      <w:r>
+        <w:rPr>
+          <w:rFonts w:ascii="IRANYekan" w:eastAsiaTheme="minorEastAsia" w:hAnsi="IRANYekan" w:cs="IRANYekan" w:hint="cs"/>
+          <w:rtl/>
+          <w:lang w:bidi="fa-IR"/>
+        </w:rPr>
+        <w:t>خط 67 و 68</w:t>
+      </w:r>
+      <w:r>
+        <w:rPr>
+          <w:rFonts w:ascii="IRANYekan" w:eastAsiaTheme="minorEastAsia" w:hAnsi="IRANYekan" w:cs="IRANYekan"/>
+          <w:lang w:bidi="fa-IR"/>
+        </w:rPr>
+        <w:t xml:space="preserve"> </w:t>
+      </w:r>
+      <w:r>
+        <w:rPr>
+          <w:rFonts w:ascii="IRANYekan" w:eastAsiaTheme="minorEastAsia" w:hAnsi="IRANYekan" w:cs="IRANYekan" w:hint="cs"/>
+          <w:rtl/>
+          <w:lang w:bidi="fa-IR"/>
+        </w:rPr>
+        <w:t xml:space="preserve"> هر کدام </w:t>
+      </w:r>
+      <w:r>
+        <w:rPr>
+          <w:rFonts w:ascii="IRANYekan" w:eastAsiaTheme="minorEastAsia" w:hAnsi="IRANYekan" w:cs="IRANYekan"/>
+          <w:lang w:bidi="fa-IR"/>
+        </w:rPr>
+        <w:t>O(n)</w:t>
+      </w:r>
+    </w:p>
+    <w:p>
+      <w:pPr>
+        <w:pStyle w:val="ListParagraph"/>
+        <w:numPr>
+          <w:ilvl w:val="0"/>
+          <w:numId w:val="7"/>
+        </w:numPr>
+        <w:bidi/>
+        <w:spacing w:line="360" w:lineRule="auto"/>
+        <w:rPr>
+          <w:rFonts w:ascii="IRANYekan" w:eastAsiaTheme="minorEastAsia" w:hAnsi="IRANYekan" w:cs="IRANYekan"/>
+          <w:lang w:bidi="fa-IR"/>
+        </w:rPr>
+      </w:pPr>
+      <w:r>
+        <w:rPr>
+          <w:rFonts w:ascii="IRANYekan" w:eastAsiaTheme="minorEastAsia" w:hAnsi="IRANYekan" w:cs="IRANYekan" w:hint="cs"/>
+          <w:rtl/>
+          <w:lang w:bidi="fa-IR"/>
+        </w:rPr>
+        <w:t xml:space="preserve">نمایش منو </w:t>
+      </w:r>
+      <w:r>
+        <w:rPr>
+          <w:rFonts w:ascii="IRANYekan" w:eastAsiaTheme="minorEastAsia" w:hAnsi="IRANYekan" w:cs="IRANYekan"/>
+          <w:lang w:bidi="fa-IR"/>
+        </w:rPr>
+        <w:t>O(n)</w:t>
+      </w:r>
+    </w:p>
+    <w:p>
+      <w:pPr>
+        <w:pStyle w:val="ListParagraph"/>
+        <w:numPr>
+          <w:ilvl w:val="0"/>
+          <w:numId w:val="7"/>
+        </w:numPr>
+        <w:bidi/>
+        <w:spacing w:line="360" w:lineRule="auto"/>
+        <w:rPr>
+          <w:rFonts w:ascii="IRANYekan" w:eastAsiaTheme="minorEastAsia" w:hAnsi="IRANYekan" w:cs="IRANYekan"/>
+          <w:lang w:bidi="fa-IR"/>
+        </w:rPr>
+      </w:pPr>
+      <w:r>
+        <w:rPr>
+          <w:rFonts w:ascii="IRANYekan" w:eastAsiaTheme="minorEastAsia" w:hAnsi="IRANYekan" w:cs="IRANYekan" w:hint="cs"/>
+          <w:rtl/>
+          <w:lang w:bidi="fa-IR"/>
+        </w:rPr>
+        <w:t xml:space="preserve">حذف غذا </w:t>
+      </w:r>
+      <w:r>
+        <w:rPr>
+          <w:rFonts w:ascii="IRANYekan" w:eastAsiaTheme="minorEastAsia" w:hAnsi="IRANYekan" w:cs="IRANYekan"/>
+          <w:lang w:bidi="fa-IR"/>
+        </w:rPr>
+        <w:t>O(n)</w:t>
+      </w:r>
+    </w:p>
+    <w:p>
+      <w:pPr>
+        <w:pStyle w:val="ListParagraph"/>
+        <w:numPr>
+          <w:ilvl w:val="0"/>
+          <w:numId w:val="7"/>
+        </w:numPr>
+        <w:bidi/>
+        <w:spacing w:line="360" w:lineRule="auto"/>
+        <w:rPr>
+          <w:rFonts w:ascii="IRANYekan" w:eastAsiaTheme="minorEastAsia" w:hAnsi="IRANYekan" w:cs="IRANYekan"/>
+          <w:lang w:bidi="fa-IR"/>
+        </w:rPr>
+      </w:pPr>
+      <w:r>
+        <w:rPr>
+          <w:rFonts w:ascii="IRANYekan" w:eastAsiaTheme="minorEastAsia" w:hAnsi="IRANYekan" w:cs="IRANYekan" w:hint="cs"/>
+          <w:rtl/>
+          <w:lang w:bidi="fa-IR"/>
+        </w:rPr>
+        <w:t>نمایش نیازمندی هر غذا</w:t>
+      </w:r>
+      <w:r>
+        <w:rPr>
+          <w:rFonts w:ascii="IRANYekan" w:eastAsiaTheme="minorEastAsia" w:hAnsi="IRANYekan" w:cs="IRANYekan" w:hint="cs"/>
+          <w:rtl/>
+          <w:lang w:bidi="fa-IR"/>
+        </w:rPr>
+        <w:t xml:space="preserve"> </w:t>
+      </w:r>
+      <w:r>
+        <w:rPr>
+          <w:rFonts w:ascii="IRANYekan" w:eastAsiaTheme="minorEastAsia" w:hAnsi="IRANYekan" w:cs="IRANYekan"/>
+          <w:lang w:bidi="fa-IR"/>
+        </w:rPr>
+        <w:t>O(</w:t>
+      </w:r>
+      <w:proofErr w:type="spellStart"/>
+      <w:r>
+        <w:rPr>
+          <w:rFonts w:ascii="IRANYekan" w:eastAsiaTheme="minorEastAsia" w:hAnsi="IRANYekan" w:cs="IRANYekan"/>
+          <w:lang w:bidi="fa-IR"/>
+        </w:rPr>
+        <w:t>v+e</w:t>
+      </w:r>
+      <w:proofErr w:type="spellEnd"/>
+      <w:r>
+        <w:rPr>
+          <w:rFonts w:ascii="IRANYekan" w:eastAsiaTheme="minorEastAsia" w:hAnsi="IRANYekan" w:cs="IRANYekan"/>
+          <w:lang w:bidi="fa-IR"/>
+        </w:rPr>
+        <w:t>)</w:t>
+      </w:r>
+    </w:p>
+    <w:p>
+      <w:pPr>
+        <w:pStyle w:val="ListParagraph"/>
+        <w:numPr>
+          <w:ilvl w:val="0"/>
+          <w:numId w:val="7"/>
+        </w:numPr>
+        <w:bidi/>
+        <w:spacing w:line="360" w:lineRule="auto"/>
+        <w:rPr>
+          <w:rFonts w:ascii="IRANYekan" w:eastAsiaTheme="minorEastAsia" w:hAnsi="IRANYekan" w:cs="IRANYekan"/>
+          <w:lang w:bidi="fa-IR"/>
+        </w:rPr>
+      </w:pPr>
+      <w:r>
+        <w:rPr>
+          <w:rFonts w:ascii="IRANYekan" w:eastAsiaTheme="minorEastAsia" w:hAnsi="IRANYekan" w:cs="IRANYekan" w:hint="cs"/>
+          <w:rtl/>
+          <w:lang w:bidi="fa-IR"/>
+        </w:rPr>
+        <w:t>اضافه کردن نیازمندی</w:t>
+      </w:r>
+      <w:r>
+        <w:rPr>
+          <w:rFonts w:ascii="IRANYekan" w:eastAsiaTheme="minorEastAsia" w:hAnsi="IRANYekan" w:cs="IRANYekan" w:hint="cs"/>
+          <w:rtl/>
+          <w:lang w:bidi="fa-IR"/>
+        </w:rPr>
+        <w:t xml:space="preserve"> </w:t>
+      </w:r>
+      <w:r>
+        <w:rPr>
+          <w:rFonts w:ascii="IRANYekan" w:eastAsiaTheme="minorEastAsia" w:hAnsi="IRANYekan" w:cs="IRANYekan"/>
+          <w:lang w:bidi="fa-IR"/>
+        </w:rPr>
+        <w:t>O(n)</w:t>
+      </w:r>
+    </w:p>
+    <w:p>
+      <w:pPr>
+        <w:pStyle w:val="ListParagraph"/>
+        <w:numPr>
+          <w:ilvl w:val="0"/>
+          <w:numId w:val="7"/>
+        </w:numPr>
+        <w:bidi/>
+        <w:spacing w:line="360" w:lineRule="auto"/>
+        <w:rPr>
+          <w:rFonts w:ascii="IRANYekan" w:eastAsiaTheme="minorEastAsia" w:hAnsi="IRANYekan" w:cs="IRANYekan"/>
+          <w:lang w:bidi="fa-IR"/>
+        </w:rPr>
+      </w:pPr>
+      <w:r>
+        <w:rPr>
+          <w:rFonts w:ascii="IRANYekan" w:eastAsiaTheme="minorEastAsia" w:hAnsi="IRANYekan" w:cs="IRANYekan" w:hint="cs"/>
+          <w:rtl/>
+          <w:lang w:bidi="fa-IR"/>
+        </w:rPr>
+        <w:t>پیدا کردن غذا با بیشترین و کمترین زمان</w:t>
+      </w:r>
+      <w:r>
+        <w:rPr>
+          <w:rFonts w:ascii="IRANYekan" w:eastAsiaTheme="minorEastAsia" w:hAnsi="IRANYekan" w:cs="IRANYekan" w:hint="cs"/>
+          <w:rtl/>
+          <w:lang w:bidi="fa-IR"/>
+        </w:rPr>
+        <w:t xml:space="preserve"> </w:t>
+      </w:r>
+      <w:r>
+        <w:rPr>
+          <w:rFonts w:ascii="IRANYekan" w:eastAsiaTheme="minorEastAsia" w:hAnsi="IRANYekan" w:cs="IRANYekan"/>
+          <w:lang w:bidi="fa-IR"/>
+        </w:rPr>
+        <w:t>O(n)</w:t>
+      </w:r>
+    </w:p>
+    <w:p>
+      <w:pPr>
+        <w:pStyle w:val="ListParagraph"/>
+        <w:numPr>
+          <w:ilvl w:val="0"/>
+          <w:numId w:val="7"/>
+        </w:numPr>
+        <w:bidi/>
+        <w:spacing w:line="360" w:lineRule="auto"/>
+        <w:rPr>
+          <w:rFonts w:ascii="IRANYekan" w:eastAsiaTheme="minorEastAsia" w:hAnsi="IRANYekan" w:cs="IRANYekan"/>
+          <w:lang w:bidi="fa-IR"/>
+        </w:rPr>
+      </w:pPr>
+      <w:r>
+        <w:rPr>
+          <w:rFonts w:ascii="IRANYekan" w:eastAsiaTheme="minorEastAsia" w:hAnsi="IRANYekan" w:cs="IRANYekan" w:hint="cs"/>
+          <w:rtl/>
+          <w:lang w:bidi="fa-IR"/>
+        </w:rPr>
+        <w:t>پیدا کردن غذا با بیشترین نیازمندی</w:t>
+      </w:r>
+      <w:r>
+        <w:rPr>
+          <w:rFonts w:ascii="IRANYekan" w:eastAsiaTheme="minorEastAsia" w:hAnsi="IRANYekan" w:cs="IRANYekan" w:hint="cs"/>
+          <w:rtl/>
+          <w:lang w:bidi="fa-IR"/>
+        </w:rPr>
+        <w:t xml:space="preserve"> </w:t>
+      </w:r>
+      <w:r>
+        <w:rPr>
+          <w:rFonts w:ascii="IRANYekan" w:eastAsiaTheme="minorEastAsia" w:hAnsi="IRANYekan" w:cs="IRANYekan"/>
+          <w:lang w:bidi="fa-IR"/>
+        </w:rPr>
+        <w:t>O(</w:t>
+      </w:r>
+      <w:proofErr w:type="spellStart"/>
+      <w:r>
+        <w:rPr>
+          <w:rFonts w:ascii="IRANYekan" w:eastAsiaTheme="minorEastAsia" w:hAnsi="IRANYekan" w:cs="IRANYekan"/>
+          <w:lang w:bidi="fa-IR"/>
+        </w:rPr>
+        <w:t>v+e</w:t>
+      </w:r>
+      <w:proofErr w:type="spellEnd"/>
+      <w:r>
+        <w:rPr>
+          <w:rFonts w:ascii="IRANYekan" w:eastAsiaTheme="minorEastAsia" w:hAnsi="IRANYekan" w:cs="IRANYekan"/>
+          <w:lang w:bidi="fa-IR"/>
+        </w:rPr>
+        <w:t>)</w:t>
+      </w:r>
+    </w:p>
+    <w:p>
+      <w:pPr>
+        <w:spacing w:line="360" w:lineRule="auto"/>
+        <w:rPr>
+          <w:rFonts w:ascii="IRANYekan" w:eastAsiaTheme="minorEastAsia" w:hAnsi="IRANYekan" w:cs="IRANYekan"/>
+          <w:lang w:bidi="fa-IR"/>
+        </w:rPr>
+      </w:pPr>
+      <w:r>
+        <w:rPr>
+          <w:rFonts w:ascii="IRANYekan" w:eastAsiaTheme="minorEastAsia" w:hAnsi="IRANYekan" w:cs="IRANYekan"/>
+          <w:lang w:bidi="fa-IR"/>
+        </w:rPr>
+        <w:br w:type="page"/>
+      </w:r>
+    </w:p>
+    <w:p>
+      <w:pPr>
+        <w:bidi/>
+        <w:rPr>
+          <w:rFonts w:ascii="IRANYekan" w:hAnsi="IRANYekan" w:cs="IRANYekan"/>
+          <w:b/>
+          <w:bCs/>
+          <w:sz w:val="40"/>
+          <w:szCs w:val="40"/>
+          <w:rtl/>
+          <w:lang w:bidi="fa-IR"/>
+        </w:rPr>
+      </w:pPr>
+      <w:r>
+        <w:rPr>
+          <w:rFonts w:ascii="IRANYekan" w:hAnsi="IRANYekan" w:cs="IRANYekan"/>
+          <w:b/>
+          <w:bCs/>
+          <w:sz w:val="40"/>
+          <w:szCs w:val="40"/>
+          <w:rtl/>
+          <w:lang w:bidi="fa-IR"/>
+        </w:rPr>
+        <w:lastRenderedPageBreak/>
+        <w:t xml:space="preserve">فاز </w:t>
+      </w:r>
+      <w:r>
+        <w:rPr>
+          <w:rFonts w:ascii="IRANYekan" w:hAnsi="IRANYekan" w:cs="IRANYekan" w:hint="cs"/>
+          <w:b/>
+          <w:bCs/>
+          <w:sz w:val="40"/>
+          <w:szCs w:val="40"/>
+          <w:rtl/>
+          <w:lang w:bidi="fa-IR"/>
+        </w:rPr>
+        <w:t>سوم</w:t>
+      </w:r>
+      <w:r>
+        <w:rPr>
+          <w:rFonts w:ascii="IRANYekan" w:hAnsi="IRANYekan" w:cs="IRANYekan"/>
+          <w:b/>
+          <w:bCs/>
+          <w:sz w:val="40"/>
+          <w:szCs w:val="40"/>
+          <w:rtl/>
+          <w:lang w:bidi="fa-IR"/>
+        </w:rPr>
+        <w:t xml:space="preserve">: </w:t>
+      </w:r>
+      <w:r>
+        <w:rPr>
+          <w:rFonts w:ascii="IRANYekan" w:hAnsi="IRANYekan" w:cs="IRANYekan" w:hint="cs"/>
+          <w:b/>
+          <w:bCs/>
+          <w:sz w:val="40"/>
+          <w:szCs w:val="40"/>
+          <w:rtl/>
+          <w:lang w:bidi="fa-IR"/>
+        </w:rPr>
+        <w:t>مهمانی</w:t>
+      </w:r>
+    </w:p>
+    <w:p>
+      <w:pPr>
+        <w:pStyle w:val="ListParagraph"/>
+        <w:numPr>
+          <w:ilvl w:val="0"/>
+          <w:numId w:val="4"/>
+        </w:numPr>
+        <w:bidi/>
+        <w:rPr>
+          <w:rFonts w:ascii="IRANYekan" w:eastAsiaTheme="minorEastAsia" w:hAnsi="IRANYekan" w:cs="IRANYekan"/>
+          <w:sz w:val="28"/>
+          <w:szCs w:val="28"/>
+          <w:lang w:bidi="fa-IR"/>
+        </w:rPr>
+      </w:pPr>
+      <w:r>
+        <w:rPr>
+          <w:rFonts w:ascii="IRANYekan" w:eastAsiaTheme="minorEastAsia" w:hAnsi="IRANYekan" w:cs="IRANYekan" w:hint="cs"/>
+          <w:sz w:val="28"/>
+          <w:szCs w:val="28"/>
+          <w:rtl/>
+          <w:lang w:bidi="fa-IR"/>
+        </w:rPr>
+        <w:t>اضافه کردن</w:t>
+      </w:r>
+      <w:r>
+        <w:rPr>
+          <w:rFonts w:ascii="IRANYekan" w:eastAsiaTheme="minorEastAsia" w:hAnsi="IRANYekan" w:cs="IRANYekan" w:hint="cs"/>
+          <w:sz w:val="28"/>
+          <w:szCs w:val="28"/>
+          <w:rtl/>
+          <w:lang w:bidi="fa-IR"/>
+        </w:rPr>
+        <w:t xml:space="preserve"> مهمان</w:t>
+      </w:r>
+    </w:p>
+    <w:p>
+      <w:pPr>
+        <w:pStyle w:val="ListParagraph"/>
+        <w:numPr>
+          <w:ilvl w:val="0"/>
+          <w:numId w:val="4"/>
+        </w:numPr>
+        <w:bidi/>
+        <w:rPr>
+          <w:rFonts w:ascii="IRANYekan" w:eastAsiaTheme="minorEastAsia" w:hAnsi="IRANYekan" w:cs="IRANYekan"/>
+          <w:sz w:val="28"/>
+          <w:szCs w:val="28"/>
+          <w:lang w:bidi="fa-IR"/>
+        </w:rPr>
+      </w:pPr>
+      <w:r>
+        <w:rPr>
+          <w:rFonts w:ascii="IRANYekan" w:eastAsiaTheme="minorEastAsia" w:hAnsi="IRANYekan" w:cs="IRANYekan" w:hint="cs"/>
+          <w:sz w:val="28"/>
+          <w:szCs w:val="28"/>
+          <w:rtl/>
+          <w:lang w:bidi="fa-IR"/>
+        </w:rPr>
+        <w:t>حذف کردن م</w:t>
+      </w:r>
+      <w:r>
+        <w:rPr>
+          <w:rFonts w:ascii="IRANYekan" w:eastAsiaTheme="minorEastAsia" w:hAnsi="IRANYekan" w:cs="IRANYekan" w:hint="cs"/>
+          <w:sz w:val="28"/>
+          <w:szCs w:val="28"/>
+          <w:rtl/>
+          <w:lang w:bidi="fa-IR"/>
+        </w:rPr>
+        <w:t>همان</w:t>
+      </w:r>
+    </w:p>
+    <w:p>
+      <w:pPr>
+        <w:pStyle w:val="ListParagraph"/>
+        <w:numPr>
+          <w:ilvl w:val="0"/>
+          <w:numId w:val="4"/>
+        </w:numPr>
+        <w:bidi/>
+        <w:rPr>
+          <w:rFonts w:ascii="IRANYekan" w:eastAsiaTheme="minorEastAsia" w:hAnsi="IRANYekan" w:cs="IRANYekan"/>
+          <w:sz w:val="28"/>
+          <w:szCs w:val="28"/>
+          <w:lang w:bidi="fa-IR"/>
+        </w:rPr>
+      </w:pPr>
+      <w:r>
+        <w:rPr>
+          <w:rFonts w:ascii="IRANYekan" w:eastAsiaTheme="minorEastAsia" w:hAnsi="IRANYekan" w:cs="IRANYekan" w:hint="cs"/>
+          <w:sz w:val="28"/>
+          <w:szCs w:val="28"/>
+          <w:rtl/>
+          <w:lang w:bidi="fa-IR"/>
+        </w:rPr>
+        <w:t>نمایش درخت</w:t>
+      </w:r>
+    </w:p>
+    <w:p>
+      <w:pPr>
+        <w:pStyle w:val="ListParagraph"/>
+        <w:numPr>
+          <w:ilvl w:val="0"/>
+          <w:numId w:val="4"/>
+        </w:numPr>
+        <w:bidi/>
+        <w:rPr>
+          <w:rFonts w:ascii="IRANYekan" w:eastAsiaTheme="minorEastAsia" w:hAnsi="IRANYekan" w:cs="IRANYekan"/>
+          <w:sz w:val="28"/>
+          <w:szCs w:val="28"/>
+          <w:lang w:bidi="fa-IR"/>
+        </w:rPr>
+      </w:pPr>
+      <w:r>
+        <w:rPr>
+          <w:rFonts w:ascii="IRANYekan" w:eastAsiaTheme="minorEastAsia" w:hAnsi="IRANYekan" w:cs="IRANYekan" w:hint="cs"/>
+          <w:sz w:val="28"/>
+          <w:szCs w:val="28"/>
+          <w:rtl/>
+          <w:lang w:bidi="fa-IR"/>
+        </w:rPr>
+        <w:t>جست‌و‌جو</w:t>
+      </w:r>
+    </w:p>
+    <w:p>
+      <w:pPr>
+        <w:pStyle w:val="ListParagraph"/>
+        <w:bidi/>
+        <w:ind w:left="450"/>
+        <w:jc w:val="center"/>
+        <w:rPr>
+          <w:rFonts w:ascii="IRANYekan" w:eastAsiaTheme="minorEastAsia" w:hAnsi="IRANYekan" w:cs="IRANYekan"/>
+          <w:sz w:val="28"/>
+          <w:szCs w:val="28"/>
+          <w:lang w:bidi="fa-IR"/>
+        </w:rPr>
+      </w:pPr>
+      <w:r>
+        <w:rPr>
+          <w:rFonts w:ascii="IRANYekan" w:eastAsiaTheme="minorEastAsia" w:hAnsi="IRANYekan" w:cs="IRANYekan"/>
+          <w:sz w:val="28"/>
+          <w:szCs w:val="28"/>
+          <w:rtl/>
+          <w:lang w:bidi="fa-IR"/>
+        </w:rPr>
+        <w:drawing>
+          <wp:inline distT="0" distB="0" distL="0" distR="0" wp14:anchorId="74826CD8" wp14:editId="01B699EE">
+            <wp:extent cx="4252328" cy="4374259"/>
+            <wp:effectExtent l="19050" t="19050" r="15240" b="26670"/>
+            <wp:docPr id="3" name="Picture 3"/>
+            <wp:cNvGraphicFramePr>
+              <a:graphicFrameLocks xmlns:a="http://schemas.openxmlformats.org/drawingml/2006/main" noChangeAspect="1"/>
+            </wp:cNvGraphicFramePr>
+            <a:graphic xmlns:a="http://schemas.openxmlformats.org/drawingml/2006/main">
+              <a:graphicData uri="http://schemas.openxmlformats.org/drawingml/2006/picture">
+                <pic:pic xmlns:pic="http://schemas.openxmlformats.org/drawingml/2006/picture">
+                  <pic:nvPicPr>
+                    <pic:cNvPr id="1" name=""/>
+                    <pic:cNvPicPr/>
+                  </pic:nvPicPr>
+                  <pic:blipFill>
+                    <a:blip r:embed="rId21"/>
+                    <a:stretch>
+                      <a:fillRect/>
+                    </a:stretch>
+                  </pic:blipFill>
+                  <pic:spPr>
+                    <a:xfrm>
+                      <a:off x="0" y="0"/>
+                      <a:ext cx="4252328" cy="4374259"/>
+                    </a:xfrm>
+                    <a:prstGeom prst="rect">
+                      <a:avLst/>
+                    </a:prstGeom>
+                    <a:ln w="19050">
+                      <a:solidFill>
+                        <a:srgbClr val="FF0066"/>
+                      </a:solidFill>
+                    </a:ln>
+                  </pic:spPr>
+                </pic:pic>
+              </a:graphicData>
+            </a:graphic>
+          </wp:inline>
+        </w:drawing>
+      </w:r>
+    </w:p>
+    <w:p>
+      <w:pPr>
+        <w:bidi/>
+        <w:spacing w:line="360" w:lineRule="auto"/>
+        <w:rPr>
+          <w:rFonts w:ascii="IRANYekan" w:hAnsi="IRANYekan" w:cs="IRANYekan"/>
+          <w:b/>
+          <w:bCs/>
+          <w:sz w:val="28"/>
+          <w:szCs w:val="28"/>
+          <w:rtl/>
+          <w:lang w:bidi="fa-IR"/>
+        </w:rPr>
+      </w:pPr>
+      <w:r>
+        <w:rPr>
+          <w:rFonts w:ascii="IRANYekan" w:hAnsi="IRANYekan" w:cs="IRANYekan" w:hint="cs"/>
+          <w:b/>
+          <w:bCs/>
+          <w:sz w:val="28"/>
+          <w:szCs w:val="28"/>
+          <w:rtl/>
+          <w:lang w:bidi="fa-IR"/>
+        </w:rPr>
+        <w:t>تحلیل زمانی توابع:</w:t>
+      </w:r>
+    </w:p>
+    <w:p>
+      <w:pPr>
+        <w:pStyle w:val="ListParagraph"/>
+        <w:numPr>
+          <w:ilvl w:val="0"/>
+          <w:numId w:val="3"/>
+        </w:numPr>
+        <w:bidi/>
+        <w:rPr>
+          <w:rFonts w:ascii="IRANYekan" w:eastAsiaTheme="minorEastAsia" w:hAnsi="IRANYekan" w:cs="IRANYekan"/>
+          <w:sz w:val="28"/>
+          <w:szCs w:val="28"/>
+          <w:lang w:bidi="fa-IR"/>
+        </w:rPr>
+      </w:pPr>
+      <w:r>
+        <w:rPr>
+          <w:rFonts w:ascii="IRANYekan" w:eastAsiaTheme="minorEastAsia" w:hAnsi="IRANYekan" w:cs="IRANYekan" w:hint="cs"/>
+          <w:sz w:val="28"/>
+          <w:szCs w:val="28"/>
+          <w:rtl/>
+          <w:lang w:bidi="fa-IR"/>
+        </w:rPr>
+        <w:t xml:space="preserve">تابع </w:t>
+      </w:r>
+      <w:proofErr w:type="spellStart"/>
+      <w:r>
+        <w:rPr>
+          <w:rFonts w:ascii="IRANYekan" w:eastAsiaTheme="minorEastAsia" w:hAnsi="IRANYekan" w:cs="IRANYekan"/>
+          <w:color w:val="00B0F0"/>
+          <w:sz w:val="28"/>
+          <w:szCs w:val="28"/>
+          <w:lang w:bidi="fa-IR"/>
+        </w:rPr>
+        <w:t>get_hight</w:t>
+      </w:r>
+      <w:proofErr w:type="spellEnd"/>
+      <w:r>
+        <w:rPr>
+          <w:rFonts w:ascii="IRANYekan" w:eastAsiaTheme="minorEastAsia" w:hAnsi="IRANYekan" w:cs="IRANYekan" w:hint="cs"/>
+          <w:sz w:val="28"/>
+          <w:szCs w:val="28"/>
+          <w:rtl/>
+          <w:lang w:bidi="fa-IR"/>
+        </w:rPr>
+        <w:t xml:space="preserve">: </w:t>
+      </w:r>
+      <w:r>
+        <w:rPr>
+          <w:rFonts w:ascii="IRANYekan" w:eastAsiaTheme="minorEastAsia" w:hAnsi="IRANYekan" w:cs="IRANYekan"/>
+          <w:sz w:val="28"/>
+          <w:szCs w:val="28"/>
+          <w:lang w:bidi="fa-IR"/>
+        </w:rPr>
+        <w:t>O(1)</w:t>
+      </w:r>
+    </w:p>
+    <w:p>
+      <w:pPr>
+        <w:pStyle w:val="ListParagraph"/>
+        <w:numPr>
+          <w:ilvl w:val="0"/>
+          <w:numId w:val="3"/>
+        </w:numPr>
+        <w:bidi/>
+        <w:rPr>
+          <w:rFonts w:ascii="IRANYekan" w:eastAsiaTheme="minorEastAsia" w:hAnsi="IRANYekan" w:cs="IRANYekan"/>
+          <w:sz w:val="28"/>
+          <w:szCs w:val="28"/>
+          <w:lang w:bidi="fa-IR"/>
+        </w:rPr>
+      </w:pPr>
+      <w:r>
+        <w:rPr>
+          <w:rFonts w:ascii="IRANYekan" w:eastAsiaTheme="minorEastAsia" w:hAnsi="IRANYekan" w:cs="IRANYekan" w:hint="cs"/>
+          <w:sz w:val="28"/>
+          <w:szCs w:val="28"/>
+          <w:rtl/>
+          <w:lang w:bidi="fa-IR"/>
+        </w:rPr>
+        <w:t xml:space="preserve">تابع </w:t>
+      </w:r>
+      <w:proofErr w:type="spellStart"/>
+      <w:r>
+        <w:rPr>
+          <w:rFonts w:ascii="IRANYekan" w:eastAsiaTheme="minorEastAsia" w:hAnsi="IRANYekan" w:cs="IRANYekan"/>
+          <w:color w:val="00B0F0"/>
+          <w:sz w:val="28"/>
+          <w:szCs w:val="28"/>
+          <w:lang w:bidi="fa-IR"/>
+        </w:rPr>
+        <w:t>get_balance</w:t>
+      </w:r>
+      <w:proofErr w:type="spellEnd"/>
+      <w:r>
+        <w:rPr>
+          <w:rFonts w:ascii="IRANYekan" w:eastAsiaTheme="minorEastAsia" w:hAnsi="IRANYekan" w:cs="IRANYekan" w:hint="cs"/>
+          <w:sz w:val="28"/>
+          <w:szCs w:val="28"/>
+          <w:rtl/>
+          <w:lang w:bidi="fa-IR"/>
+        </w:rPr>
+        <w:t>:</w:t>
+      </w:r>
+      <w:r>
+        <w:rPr>
+          <w:rFonts w:ascii="IRANYekan" w:eastAsiaTheme="minorEastAsia" w:hAnsi="IRANYekan" w:cs="IRANYekan"/>
+          <w:sz w:val="28"/>
+          <w:szCs w:val="28"/>
+          <w:lang w:bidi="fa-IR"/>
+        </w:rPr>
+        <w:t xml:space="preserve"> </w:t>
+      </w:r>
+      <w:r>
+        <w:rPr>
+          <w:rFonts w:ascii="IRANYekan" w:eastAsiaTheme="minorEastAsia" w:hAnsi="IRANYekan" w:cs="IRANYekan"/>
+          <w:sz w:val="28"/>
+          <w:szCs w:val="28"/>
+          <w:lang w:bidi="fa-IR"/>
+        </w:rPr>
+        <w:t>O(</w:t>
+      </w:r>
+      <w:proofErr w:type="spellStart"/>
+      <w:r>
+        <w:rPr>
+          <w:rFonts w:ascii="IRANYekan" w:eastAsiaTheme="minorEastAsia" w:hAnsi="IRANYekan" w:cs="IRANYekan"/>
+          <w:sz w:val="28"/>
+          <w:szCs w:val="28"/>
+          <w:lang w:bidi="fa-IR"/>
+        </w:rPr>
+        <w:t>logn</w:t>
+      </w:r>
+      <w:proofErr w:type="spellEnd"/>
+      <w:r>
+        <w:rPr>
+          <w:rFonts w:ascii="IRANYekan" w:eastAsiaTheme="minorEastAsia" w:hAnsi="IRANYekan" w:cs="IRANYekan"/>
+          <w:sz w:val="28"/>
+          <w:szCs w:val="28"/>
+          <w:lang w:bidi="fa-IR"/>
+        </w:rPr>
+        <w:t>)</w:t>
+      </w:r>
+    </w:p>
+    <w:p>
+      <w:pPr>
+        <w:pStyle w:val="ListParagraph"/>
+        <w:numPr>
+          <w:ilvl w:val="0"/>
+          <w:numId w:val="3"/>
+        </w:numPr>
+        <w:bidi/>
+        <w:rPr>
+          <w:rFonts w:ascii="IRANYekan" w:eastAsiaTheme="minorEastAsia" w:hAnsi="IRANYekan" w:cs="IRANYekan"/>
+          <w:sz w:val="28"/>
+          <w:szCs w:val="28"/>
+          <w:lang w:bidi="fa-IR"/>
+        </w:rPr>
+      </w:pPr>
+      <w:r>
+        <w:rPr>
+          <w:rFonts w:ascii="IRANYekan" w:eastAsiaTheme="minorEastAsia" w:hAnsi="IRANYekan" w:cs="IRANYekan" w:hint="cs"/>
+          <w:sz w:val="28"/>
+          <w:szCs w:val="28"/>
+          <w:rtl/>
+          <w:lang w:bidi="fa-IR"/>
+        </w:rPr>
+        <w:t xml:space="preserve">تابع </w:t>
+      </w:r>
+      <w:proofErr w:type="spellStart"/>
+      <w:r>
+        <w:rPr>
+          <w:rFonts w:ascii="IRANYekan" w:eastAsiaTheme="minorEastAsia" w:hAnsi="IRANYekan" w:cs="IRANYekan"/>
+          <w:color w:val="00B0F0"/>
+          <w:sz w:val="28"/>
+          <w:szCs w:val="28"/>
+          <w:lang w:bidi="fa-IR"/>
+        </w:rPr>
+        <w:t>left_rotate</w:t>
+      </w:r>
+      <w:proofErr w:type="spellEnd"/>
+      <w:r>
+        <w:rPr>
+          <w:rFonts w:ascii="IRANYekan" w:eastAsiaTheme="minorEastAsia" w:hAnsi="IRANYekan" w:cs="IRANYekan" w:hint="cs"/>
+          <w:sz w:val="28"/>
+          <w:szCs w:val="28"/>
+          <w:rtl/>
+          <w:lang w:bidi="fa-IR"/>
+        </w:rPr>
+        <w:t xml:space="preserve">: </w:t>
+      </w:r>
+      <w:r>
+        <w:rPr>
+          <w:rFonts w:ascii="IRANYekan" w:eastAsiaTheme="minorEastAsia" w:hAnsi="IRANYekan" w:cs="IRANYekan"/>
+          <w:sz w:val="28"/>
+          <w:szCs w:val="28"/>
+          <w:lang w:bidi="fa-IR"/>
+        </w:rPr>
+        <w:t>O(</w:t>
+      </w:r>
+      <w:proofErr w:type="spellStart"/>
+      <w:r>
+        <w:rPr>
+          <w:rFonts w:ascii="IRANYekan" w:eastAsiaTheme="minorEastAsia" w:hAnsi="IRANYekan" w:cs="IRANYekan"/>
+          <w:sz w:val="28"/>
+          <w:szCs w:val="28"/>
+          <w:lang w:bidi="fa-IR"/>
+        </w:rPr>
+        <w:t>logn</w:t>
+      </w:r>
+      <w:proofErr w:type="spellEnd"/>
+      <w:r>
+        <w:rPr>
+          <w:rFonts w:ascii="IRANYekan" w:eastAsiaTheme="minorEastAsia" w:hAnsi="IRANYekan" w:cs="IRANYekan"/>
+          <w:sz w:val="28"/>
+          <w:szCs w:val="28"/>
+          <w:lang w:bidi="fa-IR"/>
+        </w:rPr>
+        <w:t>)</w:t>
+      </w:r>
+    </w:p>
+    <w:p>
+      <w:pPr>
+        <w:pStyle w:val="ListParagraph"/>
+        <w:numPr>
+          <w:ilvl w:val="0"/>
+          <w:numId w:val="3"/>
+        </w:numPr>
+        <w:bidi/>
+        <w:rPr>
+          <w:rFonts w:ascii="IRANYekan" w:eastAsiaTheme="minorEastAsia" w:hAnsi="IRANYekan" w:cs="IRANYekan"/>
+          <w:sz w:val="28"/>
+          <w:szCs w:val="28"/>
+          <w:lang w:bidi="fa-IR"/>
+        </w:rPr>
+      </w:pPr>
+      <w:r>
+        <w:rPr>
+          <w:rFonts w:ascii="IRANYekan" w:eastAsiaTheme="minorEastAsia" w:hAnsi="IRANYekan" w:cs="IRANYekan" w:hint="cs"/>
+          <w:sz w:val="28"/>
+          <w:szCs w:val="28"/>
+          <w:rtl/>
+          <w:lang w:bidi="fa-IR"/>
+        </w:rPr>
+        <w:lastRenderedPageBreak/>
+        <w:t xml:space="preserve">تابع </w:t>
+      </w:r>
+      <w:proofErr w:type="spellStart"/>
+      <w:r>
+        <w:rPr>
+          <w:rFonts w:ascii="IRANYekan" w:eastAsiaTheme="minorEastAsia" w:hAnsi="IRANYekan" w:cs="IRANYekan"/>
+          <w:color w:val="00B0F0"/>
+          <w:sz w:val="28"/>
+          <w:szCs w:val="28"/>
+          <w:lang w:bidi="fa-IR"/>
+        </w:rPr>
+        <w:t>right_rotate</w:t>
+      </w:r>
+      <w:proofErr w:type="spellEnd"/>
+      <w:r>
+        <w:rPr>
+          <w:rFonts w:ascii="IRANYekan" w:eastAsiaTheme="minorEastAsia" w:hAnsi="IRANYekan" w:cs="IRANYekan" w:hint="cs"/>
+          <w:sz w:val="28"/>
+          <w:szCs w:val="28"/>
+          <w:rtl/>
+          <w:lang w:bidi="fa-IR"/>
+        </w:rPr>
+        <w:t xml:space="preserve">: </w:t>
+      </w:r>
+      <w:r>
+        <w:rPr>
+          <w:rFonts w:ascii="IRANYekan" w:eastAsiaTheme="minorEastAsia" w:hAnsi="IRANYekan" w:cs="IRANYekan"/>
+          <w:sz w:val="28"/>
+          <w:szCs w:val="28"/>
+          <w:lang w:bidi="fa-IR"/>
+        </w:rPr>
+        <w:t>O(</w:t>
+      </w:r>
+      <w:proofErr w:type="spellStart"/>
+      <w:r>
+        <w:rPr>
+          <w:rFonts w:ascii="IRANYekan" w:eastAsiaTheme="minorEastAsia" w:hAnsi="IRANYekan" w:cs="IRANYekan"/>
+          <w:sz w:val="28"/>
+          <w:szCs w:val="28"/>
+          <w:lang w:bidi="fa-IR"/>
+        </w:rPr>
+        <w:t>logn</w:t>
+      </w:r>
+      <w:proofErr w:type="spellEnd"/>
+      <w:r>
+        <w:rPr>
+          <w:rFonts w:ascii="IRANYekan" w:eastAsiaTheme="minorEastAsia" w:hAnsi="IRANYekan" w:cs="IRANYekan"/>
+          <w:sz w:val="28"/>
+          <w:szCs w:val="28"/>
+          <w:lang w:bidi="fa-IR"/>
+        </w:rPr>
+        <w:t>)</w:t>
+      </w:r>
+    </w:p>
+    <w:p>
+      <w:pPr>
+        <w:pStyle w:val="ListParagraph"/>
+        <w:numPr>
+          <w:ilvl w:val="0"/>
+          <w:numId w:val="3"/>
+        </w:numPr>
+        <w:bidi/>
+        <w:rPr>
+          <w:rFonts w:ascii="IRANYekan" w:eastAsiaTheme="minorEastAsia" w:hAnsi="IRANYekan" w:cs="IRANYekan"/>
+          <w:sz w:val="28"/>
+          <w:szCs w:val="28"/>
+          <w:lang w:bidi="fa-IR"/>
+        </w:rPr>
+      </w:pPr>
+      <w:r>
+        <w:rPr>
+          <w:rFonts w:ascii="IRANYekan" w:eastAsiaTheme="minorEastAsia" w:hAnsi="IRANYekan" w:cs="IRANYekan" w:hint="cs"/>
+          <w:sz w:val="28"/>
+          <w:szCs w:val="28"/>
+          <w:rtl/>
+          <w:lang w:bidi="fa-IR"/>
+        </w:rPr>
+        <w:t xml:space="preserve">تابع </w:t>
+      </w:r>
+      <w:r>
+        <w:rPr>
+          <w:rFonts w:ascii="IRANYekan" w:eastAsiaTheme="minorEastAsia" w:hAnsi="IRANYekan" w:cs="IRANYekan"/>
+          <w:color w:val="00B0F0"/>
+          <w:sz w:val="28"/>
+          <w:szCs w:val="28"/>
+          <w:lang w:bidi="fa-IR"/>
+        </w:rPr>
+        <w:t>search</w:t>
+      </w:r>
+      <w:r>
+        <w:rPr>
+          <w:rFonts w:ascii="IRANYekan" w:eastAsiaTheme="minorEastAsia" w:hAnsi="IRANYekan" w:cs="IRANYekan" w:hint="cs"/>
+          <w:sz w:val="28"/>
+          <w:szCs w:val="28"/>
+          <w:rtl/>
+          <w:lang w:bidi="fa-IR"/>
+        </w:rPr>
+        <w:t xml:space="preserve">: </w:t>
+      </w:r>
+      <w:r>
+        <w:rPr>
+          <w:rFonts w:ascii="IRANYekan" w:eastAsiaTheme="minorEastAsia" w:hAnsi="IRANYekan" w:cs="IRANYekan"/>
+          <w:sz w:val="28"/>
+          <w:szCs w:val="28"/>
+          <w:lang w:bidi="fa-IR"/>
+        </w:rPr>
+        <w:t>O(</w:t>
+      </w:r>
+      <w:proofErr w:type="spellStart"/>
+      <w:r>
+        <w:rPr>
+          <w:rFonts w:ascii="IRANYekan" w:eastAsiaTheme="minorEastAsia" w:hAnsi="IRANYekan" w:cs="IRANYekan"/>
+          <w:sz w:val="28"/>
+          <w:szCs w:val="28"/>
+          <w:lang w:bidi="fa-IR"/>
+        </w:rPr>
+        <w:t>logn</w:t>
+      </w:r>
+      <w:proofErr w:type="spellEnd"/>
+      <w:r>
+        <w:rPr>
+          <w:rFonts w:ascii="IRANYekan" w:eastAsiaTheme="minorEastAsia" w:hAnsi="IRANYekan" w:cs="IRANYekan"/>
+          <w:sz w:val="28"/>
+          <w:szCs w:val="28"/>
+          <w:lang w:bidi="fa-IR"/>
+        </w:rPr>
+        <w:t>)</w:t>
+      </w:r>
+    </w:p>
+    <w:p>
+      <w:pPr>
+        <w:pStyle w:val="ListParagraph"/>
+        <w:numPr>
+          <w:ilvl w:val="0"/>
+          <w:numId w:val="3"/>
+        </w:numPr>
+        <w:bidi/>
+        <w:rPr>
+          <w:rFonts w:ascii="IRANYekan" w:eastAsiaTheme="minorEastAsia" w:hAnsi="IRANYekan" w:cs="IRANYekan"/>
+          <w:sz w:val="28"/>
+          <w:szCs w:val="28"/>
+          <w:lang w:bidi="fa-IR"/>
+        </w:rPr>
+      </w:pPr>
+      <w:r>
+        <w:rPr>
+          <w:rFonts w:ascii="IRANYekan" w:eastAsiaTheme="minorEastAsia" w:hAnsi="IRANYekan" w:cs="IRANYekan" w:hint="cs"/>
+          <w:sz w:val="28"/>
+          <w:szCs w:val="28"/>
+          <w:rtl/>
+          <w:lang w:bidi="fa-IR"/>
+        </w:rPr>
+        <w:t xml:space="preserve">تابع </w:t>
+      </w:r>
+      <w:proofErr w:type="spellStart"/>
+      <w:r>
+        <w:rPr>
+          <w:rFonts w:ascii="IRANYekan" w:eastAsiaTheme="minorEastAsia" w:hAnsi="IRANYekan" w:cs="IRANYekan"/>
+          <w:color w:val="00B0F0"/>
+          <w:sz w:val="28"/>
+          <w:szCs w:val="28"/>
+          <w:lang w:bidi="fa-IR"/>
+        </w:rPr>
+        <w:t>get_min_value_node</w:t>
+      </w:r>
+      <w:proofErr w:type="spellEnd"/>
+      <w:r>
+        <w:rPr>
+          <w:rFonts w:ascii="IRANYekan" w:eastAsiaTheme="minorEastAsia" w:hAnsi="IRANYekan" w:cs="IRANYekan" w:hint="cs"/>
+          <w:sz w:val="28"/>
+          <w:szCs w:val="28"/>
+          <w:rtl/>
+          <w:lang w:bidi="fa-IR"/>
+        </w:rPr>
+        <w:t xml:space="preserve">: </w:t>
+      </w:r>
+      <w:r>
+        <w:rPr>
+          <w:rFonts w:ascii="IRANYekan" w:eastAsiaTheme="minorEastAsia" w:hAnsi="IRANYekan" w:cs="IRANYekan"/>
+          <w:sz w:val="28"/>
+          <w:szCs w:val="28"/>
+          <w:lang w:bidi="fa-IR"/>
+        </w:rPr>
+        <w:t>O(</w:t>
+      </w:r>
+      <w:proofErr w:type="spellStart"/>
+      <w:r>
+        <w:rPr>
+          <w:rFonts w:ascii="IRANYekan" w:eastAsiaTheme="minorEastAsia" w:hAnsi="IRANYekan" w:cs="IRANYekan"/>
+          <w:sz w:val="28"/>
+          <w:szCs w:val="28"/>
+          <w:lang w:bidi="fa-IR"/>
+        </w:rPr>
+        <w:t>logn</w:t>
+      </w:r>
+      <w:proofErr w:type="spellEnd"/>
+      <w:r>
+        <w:rPr>
+          <w:rFonts w:ascii="IRANYekan" w:eastAsiaTheme="minorEastAsia" w:hAnsi="IRANYekan" w:cs="IRANYekan"/>
+          <w:sz w:val="28"/>
+          <w:szCs w:val="28"/>
+          <w:lang w:bidi="fa-IR"/>
+        </w:rPr>
+        <w:t>)</w:t>
+      </w:r>
+    </w:p>
+    <w:p>
+      <w:pPr>
+        <w:pStyle w:val="ListParagraph"/>
+        <w:numPr>
+          <w:ilvl w:val="0"/>
+          <w:numId w:val="3"/>
+        </w:numPr>
+        <w:bidi/>
+        <w:rPr>
+          <w:rFonts w:ascii="IRANYekan" w:eastAsiaTheme="minorEastAsia" w:hAnsi="IRANYekan" w:cs="IRANYekan"/>
+          <w:sz w:val="28"/>
+          <w:szCs w:val="28"/>
+          <w:lang w:bidi="fa-IR"/>
+        </w:rPr>
+      </w:pPr>
+      <w:r>
+        <w:rPr>
+          <w:rFonts w:ascii="IRANYekan" w:eastAsiaTheme="minorEastAsia" w:hAnsi="IRANYekan" w:cs="IRANYekan" w:hint="cs"/>
+          <w:sz w:val="28"/>
+          <w:szCs w:val="28"/>
+          <w:rtl/>
+          <w:lang w:bidi="fa-IR"/>
+        </w:rPr>
+        <w:t xml:space="preserve">تابع </w:t>
+      </w:r>
+      <w:r>
+        <w:rPr>
+          <w:rFonts w:ascii="IRANYekan" w:eastAsiaTheme="minorEastAsia" w:hAnsi="IRANYekan" w:cs="IRANYekan"/>
+          <w:color w:val="00B0F0"/>
+          <w:sz w:val="28"/>
+          <w:szCs w:val="28"/>
+          <w:lang w:bidi="fa-IR"/>
+        </w:rPr>
+        <w:t>print</w:t>
+      </w:r>
+      <w:r>
+        <w:rPr>
+          <w:rFonts w:ascii="IRANYekan" w:eastAsiaTheme="minorEastAsia" w:hAnsi="IRANYekan" w:cs="IRANYekan" w:hint="cs"/>
+          <w:sz w:val="28"/>
+          <w:szCs w:val="28"/>
+          <w:rtl/>
+          <w:lang w:bidi="fa-IR"/>
+        </w:rPr>
+        <w:t xml:space="preserve">: </w:t>
+      </w:r>
+      <w:r>
+        <w:rPr>
+          <w:rFonts w:ascii="IRANYekan" w:eastAsiaTheme="minorEastAsia" w:hAnsi="IRANYekan" w:cs="IRANYekan"/>
+          <w:sz w:val="28"/>
+          <w:szCs w:val="28"/>
+          <w:lang w:bidi="fa-IR"/>
+        </w:rPr>
+        <w:t>O(n)</w:t>
+      </w:r>
+    </w:p>
+    <w:p>
+      <w:pPr>
+        <w:pStyle w:val="ListParagraph"/>
+        <w:numPr>
+          <w:ilvl w:val="0"/>
+          <w:numId w:val="3"/>
+        </w:numPr>
+        <w:bidi/>
+        <w:rPr>
+          <w:rFonts w:ascii="IRANYekan" w:eastAsiaTheme="minorEastAsia" w:hAnsi="IRANYekan" w:cs="IRANYekan"/>
+          <w:sz w:val="28"/>
+          <w:szCs w:val="28"/>
+          <w:lang w:bidi="fa-IR"/>
+        </w:rPr>
+      </w:pPr>
+      <w:r>
+        <w:rPr>
+          <w:rFonts w:ascii="IRANYekan" w:eastAsiaTheme="minorEastAsia" w:hAnsi="IRANYekan" w:cs="IRANYekan" w:hint="cs"/>
+          <w:sz w:val="28"/>
+          <w:szCs w:val="28"/>
+          <w:rtl/>
+          <w:lang w:bidi="fa-IR"/>
+        </w:rPr>
+        <w:t xml:space="preserve">تابع </w:t>
+      </w:r>
+      <w:r>
+        <w:rPr>
+          <w:rFonts w:ascii="IRANYekan" w:eastAsiaTheme="minorEastAsia" w:hAnsi="IRANYekan" w:cs="IRANYekan"/>
+          <w:color w:val="00B0F0"/>
+          <w:sz w:val="28"/>
+          <w:szCs w:val="28"/>
+          <w:lang w:bidi="fa-IR"/>
+        </w:rPr>
+        <w:t>insert</w:t>
+      </w:r>
+      <w:r>
+        <w:rPr>
+          <w:rFonts w:ascii="IRANYekan" w:eastAsiaTheme="minorEastAsia" w:hAnsi="IRANYekan" w:cs="IRANYekan" w:hint="cs"/>
+          <w:sz w:val="28"/>
+          <w:szCs w:val="28"/>
+          <w:rtl/>
+          <w:lang w:bidi="fa-IR"/>
+        </w:rPr>
+        <w:t xml:space="preserve">: </w:t>
+      </w:r>
+      <w:r>
+        <w:rPr>
+          <w:rFonts w:ascii="IRANYekan" w:eastAsiaTheme="minorEastAsia" w:hAnsi="IRANYekan" w:cs="IRANYekan"/>
+          <w:sz w:val="28"/>
+          <w:szCs w:val="28"/>
+          <w:lang w:bidi="fa-IR"/>
+        </w:rPr>
+        <w:t>O(</w:t>
+      </w:r>
+      <w:proofErr w:type="spellStart"/>
+      <w:r>
+        <w:rPr>
+          <w:rFonts w:ascii="IRANYekan" w:eastAsiaTheme="minorEastAsia" w:hAnsi="IRANYekan" w:cs="IRANYekan"/>
+          <w:sz w:val="28"/>
+          <w:szCs w:val="28"/>
+          <w:lang w:bidi="fa-IR"/>
+        </w:rPr>
+        <w:t>logn</w:t>
+      </w:r>
+      <w:proofErr w:type="spellEnd"/>
+      <w:r>
+        <w:rPr>
+          <w:rFonts w:ascii="IRANYekan" w:eastAsiaTheme="minorEastAsia" w:hAnsi="IRANYekan" w:cs="IRANYekan"/>
+          <w:sz w:val="28"/>
+          <w:szCs w:val="28"/>
+          <w:lang w:bidi="fa-IR"/>
+        </w:rPr>
+        <w:t>)</w:t>
+      </w:r>
+    </w:p>
+    <w:p>
+      <w:pPr>
+        <w:pStyle w:val="ListParagraph"/>
+        <w:numPr>
+          <w:ilvl w:val="0"/>
+          <w:numId w:val="3"/>
+        </w:numPr>
+        <w:bidi/>
+        <w:rPr>
+          <w:rFonts w:ascii="IRANYekan" w:eastAsiaTheme="minorEastAsia" w:hAnsi="IRANYekan" w:cs="IRANYekan"/>
+          <w:sz w:val="28"/>
+          <w:szCs w:val="28"/>
+          <w:lang w:bidi="fa-IR"/>
+        </w:rPr>
+      </w:pPr>
+      <w:r>
+        <w:rPr>
+          <w:rFonts w:ascii="IRANYekan" w:eastAsiaTheme="minorEastAsia" w:hAnsi="IRANYekan" w:cs="IRANYekan" w:hint="cs"/>
+          <w:sz w:val="28"/>
+          <w:szCs w:val="28"/>
+          <w:rtl/>
+          <w:lang w:bidi="fa-IR"/>
+        </w:rPr>
+        <w:t xml:space="preserve">تابع </w:t>
+      </w:r>
+      <w:proofErr w:type="spellStart"/>
+      <w:r>
+        <w:rPr>
+          <w:rFonts w:ascii="IRANYekan" w:eastAsiaTheme="minorEastAsia" w:hAnsi="IRANYekan" w:cs="IRANYekan"/>
+          <w:color w:val="00B0F0"/>
+          <w:sz w:val="28"/>
+          <w:szCs w:val="28"/>
+          <w:lang w:bidi="fa-IR"/>
+        </w:rPr>
+        <w:t>delete_node</w:t>
+      </w:r>
+      <w:proofErr w:type="spellEnd"/>
+      <w:r>
+        <w:rPr>
+          <w:rFonts w:ascii="IRANYekan" w:eastAsiaTheme="minorEastAsia" w:hAnsi="IRANYekan" w:cs="IRANYekan" w:hint="cs"/>
+          <w:sz w:val="28"/>
+          <w:szCs w:val="28"/>
+          <w:rtl/>
+          <w:lang w:bidi="fa-IR"/>
+        </w:rPr>
+        <w:t xml:space="preserve">: </w:t>
+      </w:r>
+      <w:r>
+        <w:rPr>
+          <w:rFonts w:ascii="IRANYekan" w:eastAsiaTheme="minorEastAsia" w:hAnsi="IRANYekan" w:cs="IRANYekan"/>
+          <w:sz w:val="28"/>
+          <w:szCs w:val="28"/>
+          <w:lang w:bidi="fa-IR"/>
+        </w:rPr>
+        <w:t>O(</w:t>
+      </w:r>
+      <w:proofErr w:type="spellStart"/>
+      <w:r>
+        <w:rPr>
+          <w:rFonts w:ascii="IRANYekan" w:eastAsiaTheme="minorEastAsia" w:hAnsi="IRANYekan" w:cs="IRANYekan"/>
+          <w:sz w:val="28"/>
+          <w:szCs w:val="28"/>
+          <w:lang w:bidi="fa-IR"/>
+        </w:rPr>
+        <w:t>logn</w:t>
+      </w:r>
+      <w:proofErr w:type="spellEnd"/>
+      <w:r>
+        <w:rPr>
+          <w:rFonts w:ascii="IRANYekan" w:eastAsiaTheme="minorEastAsia" w:hAnsi="IRANYekan" w:cs="IRANYekan"/>
+          <w:sz w:val="28"/>
+          <w:szCs w:val="28"/>
+          <w:lang w:bidi="fa-IR"/>
+        </w:rPr>
+        <w:t>)</w:t>
+      </w:r>
+    </w:p>
+    <w:p>
+      <w:pPr>
+        <w:bidi/>
+        <w:rPr>
+          <w:rFonts w:ascii="IRANYekan" w:eastAsiaTheme="minorEastAsia" w:hAnsi="IRANYekan" w:cs="IRANYekan"/>
+          <w:sz w:val="28"/>
+          <w:szCs w:val="28"/>
+          <w:lang w:bidi="fa-IR"/>
+        </w:rPr>
+      </w:pPr>
     </w:p>
     <w:sectPr>
-      <w:headerReference w:type="default" r:id="rId21"/>
+      <w:headerReference w:type="default" r:id="rId22"/>
       <w:pgSz w:w="12240" w:h="15840"/>
       <w:pgMar w:top="1440" w:right="1440" w:bottom="1440" w:left="1440" w:header="720" w:footer="720" w:gutter="0"/>
       <w:pgBorders w:offsetFrom="page">
@@ -2409,16 +3846,242 @@
 <file path=word/numbering.xml><?xml version="1.0" encoding="utf-8"?>
 <w:numbering xmlns:wpc="http://schemas.microsoft.com/office/word/2010/wordprocessingCanvas" xmlns:cx="http://schemas.microsoft.com/office/drawing/2014/chartex" xmlns:cx1="http://schemas.microsoft.com/office/drawing/2015/9/8/chartex" xmlns:cx2="http://schemas.microsoft.com/office/drawing/2015/10/21/chartex" xmlns:cx3="http://schemas.microsoft.com/office/drawing/2016/5/9/chartex" xmlns:cx4="http://schemas.microsoft.com/office/drawing/2016/5/10/chartex" xmlns:cx5="http://schemas.microsoft.com/office/drawing/2016/5/11/chartex" xmlns:cx6="http://schemas.microsoft.com/office/drawing/2016/5/12/chartex" xmlns:cx7="http://schemas.microsoft.com/office/drawing/2016/5/13/chartex" xmlns:cx8="http://schemas.microsoft.com/office/drawing/2016/5/14/chartex" xmlns:mc="http://schemas.openxmlformats.org/markup-compatibility/2006" xmlns:aink="http://schemas.microsoft.com/office/drawing/2016/ink" xmlns:am3d="http://schemas.microsoft.com/office/drawing/2017/model3d" xmlns:o="urn:schemas-microsoft-com:office:office" xmlns:r="http://schemas.openxmlformats.org/officeDocument/2006/relationships" xmlns:m="http://schemas.openxmlformats.org/officeDocument/2006/math" xmlns:v="urn:schemas-microsoft-com:vml" xmlns:wp14="http://schemas.microsoft.com/office/word/2010/wordprocessingDrawing" xmlns:wp="http://schemas.openxmlformats.org/drawingml/2006/wordprocessingDrawing" xmlns:w10="urn:schemas-microsoft-com:office:word" xmlns:w="http://schemas.openxmlformats.org/wordprocessingml/2006/main" xmlns:w14="http://schemas.microsoft.com/office/word/2010/wordml" xmlns:w15="http://schemas.microsoft.com/office/word/2012/wordml" xmlns:w16cex="http://schemas.microsoft.com/office/word/2018/wordml/cex" xmlns:w16cid="http://schemas.microsoft.com/office/word/2016/wordml/cid" xmlns:w16="http://schemas.microsoft.com/office/word/2018/wordml" xmlns:w16sdtdh="http://schemas.microsoft.com/office/word/2020/wordml/sdtdatahash" xmlns:w16se="http://schemas.microsoft.com/office/word/2015/wordml/symex" xmlns:wpg="http://schemas.microsoft.com/office/word/2010/wordprocessingGroup" xmlns:wpi="http://schemas.microsoft.com/office/word/2010/wordprocessingInk" xmlns:wne="http://schemas.microsoft.com/office/word/2006/wordml" xmlns:wps="http://schemas.microsoft.com/office/word/2010/wordprocessingShape" mc:Ignorable="w14 w15 w16se w16cid w16 w16cex w16sdtdh wp14">
   <w:abstractNum w:abstractNumId="0" w15:restartNumberingAfterBreak="0">
+    <w:nsid w:val="12656941"/>
+    <w:multiLevelType w:val="hybridMultilevel"/>
+    <w:tmpl w:val="8320DB66"/>
+    <w:lvl w:ilvl="0" w:tplc="04090009">
+      <w:start w:val="1"/>
+      <w:numFmt w:val="bullet"/>
+      <w:lvlText w:val=""/>
+      <w:lvlJc w:val="left"/>
+      <w:pPr>
+        <w:ind w:left="360" w:hanging="360"/>
+      </w:pPr>
+      <w:rPr>
+        <w:rFonts w:ascii="Wingdings" w:hAnsi="Wingdings" w:hint="default"/>
+      </w:rPr>
+    </w:lvl>
+    <w:lvl w:ilvl="1" w:tplc="04090003" w:tentative="1">
+      <w:start w:val="1"/>
+      <w:numFmt w:val="bullet"/>
+      <w:lvlText w:val="o"/>
+      <w:lvlJc w:val="left"/>
+      <w:pPr>
+        <w:ind w:left="1080" w:hanging="360"/>
+      </w:pPr>
+      <w:rPr>
+        <w:rFonts w:ascii="Courier New" w:hAnsi="Courier New" w:cs="Courier New" w:hint="default"/>
+      </w:rPr>
+    </w:lvl>
+    <w:lvl w:ilvl="2" w:tplc="04090005" w:tentative="1">
+      <w:start w:val="1"/>
+      <w:numFmt w:val="bullet"/>
+      <w:lvlText w:val=""/>
+      <w:lvlJc w:val="left"/>
+      <w:pPr>
+        <w:ind w:left="1800" w:hanging="360"/>
+      </w:pPr>
+      <w:rPr>
+        <w:rFonts w:ascii="Wingdings" w:hAnsi="Wingdings" w:hint="default"/>
+      </w:rPr>
+    </w:lvl>
+    <w:lvl w:ilvl="3" w:tplc="04090001" w:tentative="1">
+      <w:start w:val="1"/>
+      <w:numFmt w:val="bullet"/>
+      <w:lvlText w:val=""/>
+      <w:lvlJc w:val="left"/>
+      <w:pPr>
+        <w:ind w:left="2520" w:hanging="360"/>
+      </w:pPr>
+      <w:rPr>
+        <w:rFonts w:ascii="Symbol" w:hAnsi="Symbol" w:hint="default"/>
+      </w:rPr>
+    </w:lvl>
+    <w:lvl w:ilvl="4" w:tplc="04090003" w:tentative="1">
+      <w:start w:val="1"/>
+      <w:numFmt w:val="bullet"/>
+      <w:lvlText w:val="o"/>
+      <w:lvlJc w:val="left"/>
+      <w:pPr>
+        <w:ind w:left="3240" w:hanging="360"/>
+      </w:pPr>
+      <w:rPr>
+        <w:rFonts w:ascii="Courier New" w:hAnsi="Courier New" w:cs="Courier New" w:hint="default"/>
+      </w:rPr>
+    </w:lvl>
+    <w:lvl w:ilvl="5" w:tplc="04090005" w:tentative="1">
+      <w:start w:val="1"/>
+      <w:numFmt w:val="bullet"/>
+      <w:lvlText w:val=""/>
+      <w:lvlJc w:val="left"/>
+      <w:pPr>
+        <w:ind w:left="3960" w:hanging="360"/>
+      </w:pPr>
+      <w:rPr>
+        <w:rFonts w:ascii="Wingdings" w:hAnsi="Wingdings" w:hint="default"/>
+      </w:rPr>
+    </w:lvl>
+    <w:lvl w:ilvl="6" w:tplc="04090001" w:tentative="1">
+      <w:start w:val="1"/>
+      <w:numFmt w:val="bullet"/>
+      <w:lvlText w:val=""/>
+      <w:lvlJc w:val="left"/>
+      <w:pPr>
+        <w:ind w:left="4680" w:hanging="360"/>
+      </w:pPr>
+      <w:rPr>
+        <w:rFonts w:ascii="Symbol" w:hAnsi="Symbol" w:hint="default"/>
+      </w:rPr>
+    </w:lvl>
+    <w:lvl w:ilvl="7" w:tplc="04090003" w:tentative="1">
+      <w:start w:val="1"/>
+      <w:numFmt w:val="bullet"/>
+      <w:lvlText w:val="o"/>
+      <w:lvlJc w:val="left"/>
+      <w:pPr>
+        <w:ind w:left="5400" w:hanging="360"/>
+      </w:pPr>
+      <w:rPr>
+        <w:rFonts w:ascii="Courier New" w:hAnsi="Courier New" w:cs="Courier New" w:hint="default"/>
+      </w:rPr>
+    </w:lvl>
+    <w:lvl w:ilvl="8" w:tplc="04090005" w:tentative="1">
+      <w:start w:val="1"/>
+      <w:numFmt w:val="bullet"/>
+      <w:lvlText w:val=""/>
+      <w:lvlJc w:val="left"/>
+      <w:pPr>
+        <w:ind w:left="6120" w:hanging="360"/>
+      </w:pPr>
+      <w:rPr>
+        <w:rFonts w:ascii="Wingdings" w:hAnsi="Wingdings" w:hint="default"/>
+      </w:rPr>
+    </w:lvl>
+  </w:abstractNum>
+  <w:abstractNum w:abstractNumId="1" w15:restartNumberingAfterBreak="0">
+    <w:nsid w:val="2E484998"/>
+    <w:multiLevelType w:val="hybridMultilevel"/>
+    <w:tmpl w:val="170453D4"/>
+    <w:lvl w:ilvl="0" w:tplc="04090003">
+      <w:start w:val="1"/>
+      <w:numFmt w:val="bullet"/>
+      <w:lvlText w:val="o"/>
+      <w:lvlJc w:val="left"/>
+      <w:pPr>
+        <w:ind w:left="1080" w:hanging="360"/>
+      </w:pPr>
+      <w:rPr>
+        <w:rFonts w:ascii="Courier New" w:hAnsi="Courier New" w:cs="Courier New" w:hint="default"/>
+      </w:rPr>
+    </w:lvl>
+    <w:lvl w:ilvl="1" w:tplc="04090003" w:tentative="1">
+      <w:start w:val="1"/>
+      <w:numFmt w:val="bullet"/>
+      <w:lvlText w:val="o"/>
+      <w:lvlJc w:val="left"/>
+      <w:pPr>
+        <w:ind w:left="1800" w:hanging="360"/>
+      </w:pPr>
+      <w:rPr>
+        <w:rFonts w:ascii="Courier New" w:hAnsi="Courier New" w:cs="Courier New" w:hint="default"/>
+      </w:rPr>
+    </w:lvl>
+    <w:lvl w:ilvl="2" w:tplc="04090005" w:tentative="1">
+      <w:start w:val="1"/>
+      <w:numFmt w:val="bullet"/>
+      <w:lvlText w:val=""/>
+      <w:lvlJc w:val="left"/>
+      <w:pPr>
+        <w:ind w:left="2520" w:hanging="360"/>
+      </w:pPr>
+      <w:rPr>
+        <w:rFonts w:ascii="Wingdings" w:hAnsi="Wingdings" w:hint="default"/>
+      </w:rPr>
+    </w:lvl>
+    <w:lvl w:ilvl="3" w:tplc="04090001" w:tentative="1">
+      <w:start w:val="1"/>
+      <w:numFmt w:val="bullet"/>
+      <w:lvlText w:val=""/>
+      <w:lvlJc w:val="left"/>
+      <w:pPr>
+        <w:ind w:left="3240" w:hanging="360"/>
+      </w:pPr>
+      <w:rPr>
+        <w:rFonts w:ascii="Symbol" w:hAnsi="Symbol" w:hint="default"/>
+      </w:rPr>
+    </w:lvl>
+    <w:lvl w:ilvl="4" w:tplc="04090003" w:tentative="1">
+      <w:start w:val="1"/>
+      <w:numFmt w:val="bullet"/>
+      <w:lvlText w:val="o"/>
+      <w:lvlJc w:val="left"/>
+      <w:pPr>
+        <w:ind w:left="3960" w:hanging="360"/>
+      </w:pPr>
+      <w:rPr>
+        <w:rFonts w:ascii="Courier New" w:hAnsi="Courier New" w:cs="Courier New" w:hint="default"/>
+      </w:rPr>
+    </w:lvl>
+    <w:lvl w:ilvl="5" w:tplc="04090005" w:tentative="1">
+      <w:start w:val="1"/>
+      <w:numFmt w:val="bullet"/>
+      <w:lvlText w:val=""/>
+      <w:lvlJc w:val="left"/>
+      <w:pPr>
+        <w:ind w:left="4680" w:hanging="360"/>
+      </w:pPr>
+      <w:rPr>
+        <w:rFonts w:ascii="Wingdings" w:hAnsi="Wingdings" w:hint="default"/>
+      </w:rPr>
+    </w:lvl>
+    <w:lvl w:ilvl="6" w:tplc="04090001" w:tentative="1">
+      <w:start w:val="1"/>
+      <w:numFmt w:val="bullet"/>
+      <w:lvlText w:val=""/>
+      <w:lvlJc w:val="left"/>
+      <w:pPr>
+        <w:ind w:left="5400" w:hanging="360"/>
+      </w:pPr>
+      <w:rPr>
+        <w:rFonts w:ascii="Symbol" w:hAnsi="Symbol" w:hint="default"/>
+      </w:rPr>
+    </w:lvl>
+    <w:lvl w:ilvl="7" w:tplc="04090003" w:tentative="1">
+      <w:start w:val="1"/>
+      <w:numFmt w:val="bullet"/>
+      <w:lvlText w:val="o"/>
+      <w:lvlJc w:val="left"/>
+      <w:pPr>
+        <w:ind w:left="6120" w:hanging="360"/>
+      </w:pPr>
+      <w:rPr>
+        <w:rFonts w:ascii="Courier New" w:hAnsi="Courier New" w:cs="Courier New" w:hint="default"/>
+      </w:rPr>
+    </w:lvl>
+    <w:lvl w:ilvl="8" w:tplc="04090005" w:tentative="1">
+      <w:start w:val="1"/>
+      <w:numFmt w:val="bullet"/>
+      <w:lvlText w:val=""/>
+      <w:lvlJc w:val="left"/>
+      <w:pPr>
+        <w:ind w:left="6840" w:hanging="360"/>
+      </w:pPr>
+      <w:rPr>
+        <w:rFonts w:ascii="Wingdings" w:hAnsi="Wingdings" w:hint="default"/>
+      </w:rPr>
+    </w:lvl>
+  </w:abstractNum>
+  <w:abstractNum w:abstractNumId="2" w15:restartNumberingAfterBreak="0">
     <w:nsid w:val="3A232354"/>
     <w:multiLevelType w:val="hybridMultilevel"/>
-    <w:tmpl w:val="12743EBC"/>
+    <w:tmpl w:val="4AB2ED06"/>
     <w:lvl w:ilvl="0" w:tplc="04090001">
       <w:start w:val="1"/>
       <w:numFmt w:val="bullet"/>
       <w:lvlText w:val=""/>
       <w:lvlJc w:val="left"/>
       <w:pPr>
-        <w:ind w:left="720" w:hanging="360"/>
+        <w:ind w:left="360" w:hanging="360"/>
       </w:pPr>
       <w:rPr>
         <w:rFonts w:ascii="Symbol" w:hAnsi="Symbol" w:hint="default"/>
@@ -2521,10 +4184,123 @@
       </w:rPr>
     </w:lvl>
   </w:abstractNum>
-  <w:abstractNum w:abstractNumId="1" w15:restartNumberingAfterBreak="0">
+  <w:abstractNum w:abstractNumId="3" w15:restartNumberingAfterBreak="0">
+    <w:nsid w:val="3D470E67"/>
+    <w:multiLevelType w:val="hybridMultilevel"/>
+    <w:tmpl w:val="93EEBB4C"/>
+    <w:lvl w:ilvl="0" w:tplc="04090003">
+      <w:start w:val="1"/>
+      <w:numFmt w:val="bullet"/>
+      <w:lvlText w:val="o"/>
+      <w:lvlJc w:val="left"/>
+      <w:pPr>
+        <w:ind w:left="1800" w:hanging="360"/>
+      </w:pPr>
+      <w:rPr>
+        <w:rFonts w:ascii="Courier New" w:hAnsi="Courier New" w:cs="Courier New" w:hint="default"/>
+      </w:rPr>
+    </w:lvl>
+    <w:lvl w:ilvl="1" w:tplc="04090003" w:tentative="1">
+      <w:start w:val="1"/>
+      <w:numFmt w:val="bullet"/>
+      <w:lvlText w:val="o"/>
+      <w:lvlJc w:val="left"/>
+      <w:pPr>
+        <w:ind w:left="2520" w:hanging="360"/>
+      </w:pPr>
+      <w:rPr>
+        <w:rFonts w:ascii="Courier New" w:hAnsi="Courier New" w:cs="Courier New" w:hint="default"/>
+      </w:rPr>
+    </w:lvl>
+    <w:lvl w:ilvl="2" w:tplc="04090005" w:tentative="1">
+      <w:start w:val="1"/>
+      <w:numFmt w:val="bullet"/>
+      <w:lvlText w:val=""/>
+      <w:lvlJc w:val="left"/>
+      <w:pPr>
+        <w:ind w:left="3240" w:hanging="360"/>
+      </w:pPr>
+      <w:rPr>
+        <w:rFonts w:ascii="Wingdings" w:hAnsi="Wingdings" w:hint="default"/>
+      </w:rPr>
+    </w:lvl>
+    <w:lvl w:ilvl="3" w:tplc="04090001" w:tentative="1">
+      <w:start w:val="1"/>
+      <w:numFmt w:val="bullet"/>
+      <w:lvlText w:val=""/>
+      <w:lvlJc w:val="left"/>
+      <w:pPr>
+        <w:ind w:left="3960" w:hanging="360"/>
+      </w:pPr>
+      <w:rPr>
+        <w:rFonts w:ascii="Symbol" w:hAnsi="Symbol" w:hint="default"/>
+      </w:rPr>
+    </w:lvl>
+    <w:lvl w:ilvl="4" w:tplc="04090003" w:tentative="1">
+      <w:start w:val="1"/>
+      <w:numFmt w:val="bullet"/>
+      <w:lvlText w:val="o"/>
+      <w:lvlJc w:val="left"/>
+      <w:pPr>
+        <w:ind w:left="4680" w:hanging="360"/>
+      </w:pPr>
+      <w:rPr>
+        <w:rFonts w:ascii="Courier New" w:hAnsi="Courier New" w:cs="Courier New" w:hint="default"/>
+      </w:rPr>
+    </w:lvl>
+    <w:lvl w:ilvl="5" w:tplc="04090005" w:tentative="1">
+      <w:start w:val="1"/>
+      <w:numFmt w:val="bullet"/>
+      <w:lvlText w:val=""/>
+      <w:lvlJc w:val="left"/>
+      <w:pPr>
+        <w:ind w:left="5400" w:hanging="360"/>
+      </w:pPr>
+      <w:rPr>
+        <w:rFonts w:ascii="Wingdings" w:hAnsi="Wingdings" w:hint="default"/>
+      </w:rPr>
+    </w:lvl>
+    <w:lvl w:ilvl="6" w:tplc="04090001" w:tentative="1">
+      <w:start w:val="1"/>
+      <w:numFmt w:val="bullet"/>
+      <w:lvlText w:val=""/>
+      <w:lvlJc w:val="left"/>
+      <w:pPr>
+        <w:ind w:left="6120" w:hanging="360"/>
+      </w:pPr>
+      <w:rPr>
+        <w:rFonts w:ascii="Symbol" w:hAnsi="Symbol" w:hint="default"/>
+      </w:rPr>
+    </w:lvl>
+    <w:lvl w:ilvl="7" w:tplc="04090003" w:tentative="1">
+      <w:start w:val="1"/>
+      <w:numFmt w:val="bullet"/>
+      <w:lvlText w:val="o"/>
+      <w:lvlJc w:val="left"/>
+      <w:pPr>
+        <w:ind w:left="6840" w:hanging="360"/>
+      </w:pPr>
+      <w:rPr>
+        <w:rFonts w:ascii="Courier New" w:hAnsi="Courier New" w:cs="Courier New" w:hint="default"/>
+      </w:rPr>
+    </w:lvl>
+    <w:lvl w:ilvl="8" w:tplc="04090005" w:tentative="1">
+      <w:start w:val="1"/>
+      <w:numFmt w:val="bullet"/>
+      <w:lvlText w:val=""/>
+      <w:lvlJc w:val="left"/>
+      <w:pPr>
+        <w:ind w:left="7560" w:hanging="360"/>
+      </w:pPr>
+      <w:rPr>
+        <w:rFonts w:ascii="Wingdings" w:hAnsi="Wingdings" w:hint="default"/>
+      </w:rPr>
+    </w:lvl>
+  </w:abstractNum>
+  <w:abstractNum w:abstractNumId="4" w15:restartNumberingAfterBreak="0">
     <w:nsid w:val="40F82DAE"/>
     <w:multiLevelType w:val="hybridMultilevel"/>
-    <w:tmpl w:val="5358D2FA"/>
+    <w:tmpl w:val="499413B2"/>
     <w:lvl w:ilvl="0" w:tplc="04090009">
       <w:start w:val="1"/>
       <w:numFmt w:val="bullet"/>
@@ -2634,7 +4410,7 @@
       </w:rPr>
     </w:lvl>
   </w:abstractNum>
-  <w:abstractNum w:abstractNumId="2" w15:restartNumberingAfterBreak="0">
+  <w:abstractNum w:abstractNumId="5" w15:restartNumberingAfterBreak="0">
     <w:nsid w:val="44720F73"/>
     <w:multiLevelType w:val="hybridMultilevel"/>
     <w:tmpl w:val="A6EC5AD0"/>
@@ -2747,7 +4523,122 @@
       </w:rPr>
     </w:lvl>
   </w:abstractNum>
-  <w:abstractNum w:abstractNumId="3" w15:restartNumberingAfterBreak="0">
+  <w:abstractNum w:abstractNumId="6" w15:restartNumberingAfterBreak="0">
+    <w:nsid w:val="452323D9"/>
+    <w:multiLevelType w:val="hybridMultilevel"/>
+    <w:tmpl w:val="7DB2855E"/>
+    <w:lvl w:ilvl="0" w:tplc="0164A06E">
+      <w:start w:val="1"/>
+      <w:numFmt w:val="bullet"/>
+      <w:lvlText w:val="o"/>
+      <w:lvlJc w:val="left"/>
+      <w:pPr>
+        <w:ind w:left="630" w:hanging="360"/>
+      </w:pPr>
+      <w:rPr>
+        <w:rFonts w:ascii="Courier New" w:hAnsi="Courier New" w:cs="Courier New" w:hint="default"/>
+        <w:sz w:val="20"/>
+        <w:szCs w:val="20"/>
+      </w:rPr>
+    </w:lvl>
+    <w:lvl w:ilvl="1" w:tplc="04090003" w:tentative="1">
+      <w:start w:val="1"/>
+      <w:numFmt w:val="bullet"/>
+      <w:lvlText w:val="o"/>
+      <w:lvlJc w:val="left"/>
+      <w:pPr>
+        <w:ind w:left="1350" w:hanging="360"/>
+      </w:pPr>
+      <w:rPr>
+        <w:rFonts w:ascii="Courier New" w:hAnsi="Courier New" w:cs="Courier New" w:hint="default"/>
+      </w:rPr>
+    </w:lvl>
+    <w:lvl w:ilvl="2" w:tplc="04090005" w:tentative="1">
+      <w:start w:val="1"/>
+      <w:numFmt w:val="bullet"/>
+      <w:lvlText w:val=""/>
+      <w:lvlJc w:val="left"/>
+      <w:pPr>
+        <w:ind w:left="2070" w:hanging="360"/>
+      </w:pPr>
+      <w:rPr>
+        <w:rFonts w:ascii="Wingdings" w:hAnsi="Wingdings" w:hint="default"/>
+      </w:rPr>
+    </w:lvl>
+    <w:lvl w:ilvl="3" w:tplc="04090001" w:tentative="1">
+      <w:start w:val="1"/>
+      <w:numFmt w:val="bullet"/>
+      <w:lvlText w:val=""/>
+      <w:lvlJc w:val="left"/>
+      <w:pPr>
+        <w:ind w:left="2790" w:hanging="360"/>
+      </w:pPr>
+      <w:rPr>
+        <w:rFonts w:ascii="Symbol" w:hAnsi="Symbol" w:hint="default"/>
+      </w:rPr>
+    </w:lvl>
+    <w:lvl w:ilvl="4" w:tplc="04090003" w:tentative="1">
+      <w:start w:val="1"/>
+      <w:numFmt w:val="bullet"/>
+      <w:lvlText w:val="o"/>
+      <w:lvlJc w:val="left"/>
+      <w:pPr>
+        <w:ind w:left="3510" w:hanging="360"/>
+      </w:pPr>
+      <w:rPr>
+        <w:rFonts w:ascii="Courier New" w:hAnsi="Courier New" w:cs="Courier New" w:hint="default"/>
+      </w:rPr>
+    </w:lvl>
+    <w:lvl w:ilvl="5" w:tplc="04090005" w:tentative="1">
+      <w:start w:val="1"/>
+      <w:numFmt w:val="bullet"/>
+      <w:lvlText w:val=""/>
+      <w:lvlJc w:val="left"/>
+      <w:pPr>
+        <w:ind w:left="4230" w:hanging="360"/>
+      </w:pPr>
+      <w:rPr>
+        <w:rFonts w:ascii="Wingdings" w:hAnsi="Wingdings" w:hint="default"/>
+      </w:rPr>
+    </w:lvl>
+    <w:lvl w:ilvl="6" w:tplc="04090001" w:tentative="1">
+      <w:start w:val="1"/>
+      <w:numFmt w:val="bullet"/>
+      <w:lvlText w:val=""/>
+      <w:lvlJc w:val="left"/>
+      <w:pPr>
+        <w:ind w:left="4950" w:hanging="360"/>
+      </w:pPr>
+      <w:rPr>
+        <w:rFonts w:ascii="Symbol" w:hAnsi="Symbol" w:hint="default"/>
+      </w:rPr>
+    </w:lvl>
+    <w:lvl w:ilvl="7" w:tplc="04090003" w:tentative="1">
+      <w:start w:val="1"/>
+      <w:numFmt w:val="bullet"/>
+      <w:lvlText w:val="o"/>
+      <w:lvlJc w:val="left"/>
+      <w:pPr>
+        <w:ind w:left="5670" w:hanging="360"/>
+      </w:pPr>
+      <w:rPr>
+        <w:rFonts w:ascii="Courier New" w:hAnsi="Courier New" w:cs="Courier New" w:hint="default"/>
+      </w:rPr>
+    </w:lvl>
+    <w:lvl w:ilvl="8" w:tplc="04090005" w:tentative="1">
+      <w:start w:val="1"/>
+      <w:numFmt w:val="bullet"/>
+      <w:lvlText w:val=""/>
+      <w:lvlJc w:val="left"/>
+      <w:pPr>
+        <w:ind w:left="6390" w:hanging="360"/>
+      </w:pPr>
+      <w:rPr>
+        <w:rFonts w:ascii="Wingdings" w:hAnsi="Wingdings" w:hint="default"/>
+      </w:rPr>
+    </w:lvl>
+  </w:abstractNum>
+  <w:abstractNum w:abstractNumId="7" w15:restartNumberingAfterBreak="0">
     <w:nsid w:val="5C5911F6"/>
     <w:multiLevelType w:val="hybridMultilevel"/>
     <w:tmpl w:val="2EDC3548"/>
@@ -2863,16 +4754,28 @@
     </w:lvl>
   </w:abstractNum>
   <w:num w:numId="1">
+    <w:abstractNumId w:val="5"/>
+  </w:num>
+  <w:num w:numId="2">
+    <w:abstractNumId w:val="7"/>
+  </w:num>
+  <w:num w:numId="3">
     <w:abstractNumId w:val="2"/>
   </w:num>
-  <w:num w:numId="2">
+  <w:num w:numId="4">
+    <w:abstractNumId w:val="4"/>
+  </w:num>
+  <w:num w:numId="5">
+    <w:abstractNumId w:val="1"/>
+  </w:num>
+  <w:num w:numId="6">
     <w:abstractNumId w:val="3"/>
   </w:num>
-  <w:num w:numId="3">
+  <w:num w:numId="7">
+    <w:abstractNumId w:val="6"/>
+  </w:num>
+  <w:num w:numId="8">
     <w:abstractNumId w:val="0"/>
-  </w:num>
-  <w:num w:numId="4">
-    <w:abstractNumId w:val="1"/>
   </w:num>
 </w:numbering>
 </file>
@@ -3275,7 +5178,7 @@
   <w:style w:type="paragraph" w:default="1" w:styleId="Normal">
     <w:name w:val="Normal"/>
     <w:qFormat/>
-    <w:rsid w:val="001B4D06"/>
+    <w:rsid w:val="00011988"/>
   </w:style>
   <w:style w:type="character" w:default="1" w:styleId="DefaultParagraphFont">
     <w:name w:val="Default Paragraph Font"/>

</xml_diff>